<commit_message>
vision doc update, gdd team tasks and final polish
</commit_message>
<xml_diff>
--- a/SAWZE_Documentation/GOLD MASTER/Vision_Doc_GM.docx
+++ b/SAWZE_Documentation/GOLD MASTER/Vision_Doc_GM.docx
@@ -6,11 +6,13 @@
       <w:pPr>
         <w:jc w:val="center"/>
         <w:rPr>
-          <w:lang w:val="en-US"/>
-        </w:rPr>
-      </w:pPr>
-      <w:r>
-        <w:rPr>
+          <w:sz w:val="40"/>
+          <w:lang w:val="en-US"/>
+        </w:rPr>
+      </w:pPr>
+      <w:r>
+        <w:rPr>
+          <w:sz w:val="40"/>
           <w:lang w:val="en-US"/>
         </w:rPr>
         <w:t>„ S.A.W.Z.E</w:t>
@@ -18,17 +20,38 @@
       <w:proofErr w:type="gramStart"/>
       <w:r>
         <w:rPr>
-          <w:lang w:val="en-US"/>
-        </w:rPr>
-        <w:t>.</w:t>
-      </w:r>
+          <w:sz w:val="40"/>
+          <w:lang w:val="en-US"/>
+        </w:rPr>
+        <w:t>.“</w:t>
+      </w:r>
+      <w:proofErr w:type="gramEnd"/>
+    </w:p>
+    <w:p>
+      <w:pPr>
+        <w:jc w:val="center"/>
+        <w:rPr>
+          <w:lang w:val="en-US"/>
+        </w:rPr>
+      </w:pPr>
       <w:r>
         <w:rPr>
           <w:lang w:val="en-US"/>
         </w:rPr>
         <w:t>“</w:t>
       </w:r>
-      <w:proofErr w:type="gramEnd"/>
+      <w:r>
+        <w:rPr>
+          <w:lang w:val="en-US"/>
+        </w:rPr>
+        <w:t xml:space="preserve">The </w:t>
+      </w:r>
+      <w:r>
+        <w:rPr>
+          <w:lang w:val="en-US"/>
+        </w:rPr>
+        <w:t>Super Awesome Wheelchair Zombie Escape”</w:t>
+      </w:r>
     </w:p>
     <w:p>
       <w:pPr>
@@ -41,159 +64,57 @@
         <w:rPr>
           <w:lang w:val="en-US"/>
         </w:rPr>
-        <w:t>“</w:t>
-      </w:r>
-      <w:r>
-        <w:rPr>
-          <w:lang w:val="en-US"/>
-        </w:rPr>
-        <w:t xml:space="preserve">The </w:t>
-      </w:r>
-      <w:r>
-        <w:rPr>
-          <w:lang w:val="en-US"/>
-        </w:rPr>
-        <w:t>Super Awesome Wheelchair Zombie Escape”</w:t>
+        <w:t>Vision Document</w:t>
       </w:r>
     </w:p>
     <w:p>
       <w:pPr>
         <w:jc w:val="center"/>
         <w:rPr>
-          <w:lang w:val="en-US"/>
-        </w:rPr>
-      </w:pPr>
-      <w:r>
-        <w:rPr>
           <w:bCs/>
+          <w:i/>
           <w:szCs w:val="28"/>
           <w:lang w:val="en-US"/>
         </w:rPr>
-        <w:t xml:space="preserve">Project </w:t>
-      </w:r>
-      <w:proofErr w:type="spellStart"/>
-      <w:r>
-        <w:rPr>
-          <w:bCs/>
-          <w:szCs w:val="28"/>
-          <w:lang w:val="en-US"/>
-        </w:rPr>
-        <w:t>Arbeit</w:t>
-      </w:r>
-      <w:proofErr w:type="spellEnd"/>
-      <w:r>
-        <w:rPr>
-          <w:lang w:val="en-US"/>
-        </w:rPr>
-        <w:t xml:space="preserve"> 1.Semester, Games </w:t>
-      </w:r>
-      <w:r>
-        <w:rPr>
-          <w:lang w:val="en-US"/>
-        </w:rPr>
-        <w:t xml:space="preserve">Academy Berlin </w:t>
-      </w:r>
-    </w:p>
-    <w:p>
-      <w:pPr>
-        <w:rPr>
-          <w:lang w:val="en-US"/>
-        </w:rPr>
       </w:pPr>
     </w:p>
     <w:p>
       <w:pPr>
         <w:jc w:val="center"/>
         <w:rPr>
-          <w:lang w:val="en-US"/>
-        </w:rPr>
-      </w:pPr>
-      <w:r>
-        <w:rPr>
-          <w:lang w:val="en-US"/>
-        </w:rPr>
-        <w:t>Vision Document</w:t>
-      </w:r>
-    </w:p>
-    <w:p>
-      <w:pPr>
-        <w:rPr>
-          <w:lang w:val="en-US"/>
-        </w:rPr>
-      </w:pPr>
-    </w:p>
-    <w:p>
-      <w:pPr>
-        <w:rPr>
-          <w:lang w:val="en-US"/>
-        </w:rPr>
-      </w:pPr>
-    </w:p>
-    <w:p>
-      <w:pPr>
-        <w:rPr>
-          <w:lang w:val="en-US"/>
-        </w:rPr>
-      </w:pPr>
-    </w:p>
-    <w:p>
-      <w:pPr>
-        <w:rPr>
-          <w:lang w:val="en-US"/>
-        </w:rPr>
-      </w:pPr>
-    </w:p>
-    <w:p>
-      <w:pPr>
-        <w:rPr>
-          <w:lang w:val="en-US"/>
-        </w:rPr>
-      </w:pPr>
-    </w:p>
-    <w:p>
-      <w:pPr>
-        <w:rPr>
-          <w:lang w:val="en-US"/>
-        </w:rPr>
-      </w:pPr>
-    </w:p>
-    <w:p>
-      <w:pPr>
-        <w:rPr>
-          <w:lang w:val="en-US"/>
-        </w:rPr>
-      </w:pPr>
-    </w:p>
-    <w:p>
-      <w:pPr>
-        <w:rPr>
-          <w:lang w:val="en-US"/>
-        </w:rPr>
-      </w:pPr>
-    </w:p>
-    <w:p>
-      <w:pPr>
-        <w:rPr>
-          <w:lang w:val="en-US"/>
-        </w:rPr>
-      </w:pPr>
-    </w:p>
-    <w:p>
-      <w:pPr>
-        <w:rPr>
-          <w:lang w:val="en-US"/>
-        </w:rPr>
-      </w:pPr>
-    </w:p>
-    <w:p>
-      <w:pPr>
-        <w:rPr>
-          <w:lang w:val="en-US"/>
-        </w:rPr>
-      </w:pPr>
-    </w:p>
-    <w:p>
-      <w:pPr>
+          <w:i/>
+          <w:lang w:val="en-US"/>
+        </w:rPr>
+      </w:pPr>
+    </w:p>
+    <w:p>
+      <w:pPr>
+        <w:jc w:val="center"/>
+        <w:rPr>
+          <w:i/>
+          <w:lang w:val="en-US"/>
+        </w:rPr>
+      </w:pPr>
+    </w:p>
+    <w:p>
+      <w:pPr>
+        <w:jc w:val="center"/>
+        <w:rPr>
+          <w:i/>
+          <w:lang w:val="en-US"/>
+        </w:rPr>
+      </w:pPr>
+    </w:p>
+    <w:p>
+      <w:pPr>
+        <w:rPr>
+          <w:lang w:val="en-US"/>
+        </w:rPr>
+      </w:pPr>
+    </w:p>
+    <w:p>
+      <w:pPr>
+        <w:jc w:val="center"/>
         <w:rPr>
           <w:lang w:val="en-US"/>
         </w:rPr>
@@ -204,7 +125,7 @@
           <w:lang w:eastAsia="de-DE"/>
         </w:rPr>
         <w:drawing>
-          <wp:inline distT="0" distB="0" distL="0" distR="0" wp14:anchorId="15C77452" wp14:editId="1FC62B4F">
+          <wp:inline distT="0" distB="0" distL="0" distR="0" wp14:anchorId="12D66986" wp14:editId="469B03C9">
             <wp:extent cx="5760720" cy="3240405"/>
             <wp:effectExtent l="0" t="0" r="0" b="0"/>
             <wp:docPr id="29" name="Grafik 29"/>
@@ -219,7 +140,7 @@
                     <pic:cNvPicPr/>
                   </pic:nvPicPr>
                   <pic:blipFill>
-                    <a:blip r:embed="rId7" cstate="print">
+                    <a:blip r:embed="rId9" cstate="print">
                       <a:extLst>
                         <a:ext uri="{28A0092B-C50C-407E-A947-70E740481C1C}">
                           <a14:useLocalDpi xmlns:a14="http://schemas.microsoft.com/office/drawing/2010/main" val="0"/>
@@ -246,6 +167,86 @@
         </w:drawing>
       </w:r>
     </w:p>
+    <w:p>
+      <w:pPr>
+        <w:rPr>
+          <w:lang w:val="en-US"/>
+        </w:rPr>
+      </w:pPr>
+    </w:p>
+    <w:p>
+      <w:pPr>
+        <w:rPr>
+          <w:lang w:val="en-US"/>
+        </w:rPr>
+      </w:pPr>
+    </w:p>
+    <w:p>
+      <w:pPr>
+        <w:rPr>
+          <w:lang w:val="en-US"/>
+        </w:rPr>
+      </w:pPr>
+    </w:p>
+    <w:p>
+      <w:pPr>
+        <w:jc w:val="right"/>
+        <w:rPr>
+          <w:i/>
+          <w:lang w:val="en-US"/>
+        </w:rPr>
+      </w:pPr>
+      <w:r>
+        <w:rPr>
+          <w:bCs/>
+          <w:i/>
+          <w:szCs w:val="28"/>
+          <w:lang w:val="en-US"/>
+        </w:rPr>
+        <w:t xml:space="preserve">Project </w:t>
+      </w:r>
+      <w:proofErr w:type="spellStart"/>
+      <w:r>
+        <w:rPr>
+          <w:bCs/>
+          <w:i/>
+          <w:szCs w:val="28"/>
+          <w:lang w:val="en-US"/>
+        </w:rPr>
+        <w:t>Arbeit</w:t>
+      </w:r>
+      <w:proofErr w:type="spellEnd"/>
+      <w:r>
+        <w:rPr>
+          <w:i/>
+          <w:lang w:val="en-US"/>
+        </w:rPr>
+        <w:t xml:space="preserve"> 1.Semester, Games Academy Berlin </w:t>
+      </w:r>
+    </w:p>
+    <w:p>
+      <w:pPr>
+        <w:jc w:val="right"/>
+        <w:rPr>
+          <w:i/>
+          <w:lang w:val="en-US"/>
+        </w:rPr>
+      </w:pPr>
+      <w:r>
+        <w:rPr>
+          <w:i/>
+          <w:lang w:val="en-US"/>
+        </w:rPr>
+        <w:t>Stand: 10.02.2015</w:t>
+      </w:r>
+    </w:p>
+    <w:p>
+      <w:pPr>
+        <w:rPr>
+          <w:lang w:val="en-US"/>
+        </w:rPr>
+      </w:pPr>
+    </w:p>
     <w:sdt>
       <w:sdtPr>
         <w:rPr>
@@ -265,6 +266,62 @@
       </w:sdtPr>
       <w:sdtEndPr/>
       <w:sdtContent>
+        <w:p>
+          <w:pPr>
+            <w:pStyle w:val="Inhaltsverzeichnisberschrift"/>
+            <w:rPr>
+              <w:rFonts w:asciiTheme="minorHAnsi" w:eastAsiaTheme="minorHAnsi" w:hAnsiTheme="minorHAnsi" w:cstheme="minorBidi"/>
+              <w:b w:val="0"/>
+              <w:bCs w:val="0"/>
+              <w:color w:val="auto"/>
+              <w:sz w:val="22"/>
+              <w:szCs w:val="22"/>
+              <w:lang w:eastAsia="en-US"/>
+            </w:rPr>
+          </w:pPr>
+        </w:p>
+        <w:p>
+          <w:pPr>
+            <w:pStyle w:val="Inhaltsverzeichnisberschrift"/>
+            <w:rPr>
+              <w:rFonts w:asciiTheme="minorHAnsi" w:eastAsiaTheme="minorHAnsi" w:hAnsiTheme="minorHAnsi" w:cstheme="minorBidi"/>
+              <w:b w:val="0"/>
+              <w:bCs w:val="0"/>
+              <w:color w:val="auto"/>
+              <w:sz w:val="22"/>
+              <w:szCs w:val="22"/>
+              <w:lang w:eastAsia="en-US"/>
+            </w:rPr>
+          </w:pPr>
+        </w:p>
+        <w:p>
+          <w:pPr>
+            <w:pStyle w:val="Inhaltsverzeichnisberschrift"/>
+            <w:rPr>
+              <w:rFonts w:asciiTheme="minorHAnsi" w:eastAsiaTheme="minorHAnsi" w:hAnsiTheme="minorHAnsi" w:cstheme="minorBidi"/>
+              <w:b w:val="0"/>
+              <w:bCs w:val="0"/>
+              <w:color w:val="auto"/>
+              <w:sz w:val="22"/>
+              <w:szCs w:val="22"/>
+              <w:lang w:eastAsia="en-US"/>
+            </w:rPr>
+          </w:pPr>
+        </w:p>
+        <w:p>
+          <w:pPr>
+            <w:pStyle w:val="Inhaltsverzeichnisberschrift"/>
+            <w:rPr>
+              <w:rFonts w:asciiTheme="minorHAnsi" w:eastAsiaTheme="minorHAnsi" w:hAnsiTheme="minorHAnsi" w:cstheme="minorBidi"/>
+              <w:b w:val="0"/>
+              <w:bCs w:val="0"/>
+              <w:color w:val="auto"/>
+              <w:sz w:val="22"/>
+              <w:szCs w:val="22"/>
+              <w:lang w:eastAsia="en-US"/>
+            </w:rPr>
+          </w:pPr>
+        </w:p>
         <w:p>
           <w:pPr>
             <w:pStyle w:val="Inhaltsverzeichnisberschrift"/>
@@ -1083,55 +1140,6 @@
     </w:p>
     <w:p>
       <w:pPr>
-        <w:rPr>
-          <w:lang w:val="en-US"/>
-        </w:rPr>
-      </w:pPr>
-    </w:p>
-    <w:p>
-      <w:pPr>
-        <w:rPr>
-          <w:lang w:val="en-US"/>
-        </w:rPr>
-      </w:pPr>
-    </w:p>
-    <w:p>
-      <w:pPr>
-        <w:rPr>
-          <w:lang w:val="en-US"/>
-        </w:rPr>
-      </w:pPr>
-    </w:p>
-    <w:p>
-      <w:pPr>
-        <w:rPr>
-          <w:lang w:val="en-US"/>
-        </w:rPr>
-      </w:pPr>
-    </w:p>
-    <w:p>
-      <w:pPr>
-        <w:rPr>
-          <w:lang w:val="en-US"/>
-        </w:rPr>
-      </w:pPr>
-    </w:p>
-    <w:p>
-      <w:pPr>
-        <w:rPr>
-          <w:lang w:val="en-US"/>
-        </w:rPr>
-      </w:pPr>
-    </w:p>
-    <w:p>
-      <w:pPr>
-        <w:rPr>
-          <w:lang w:val="en-US"/>
-        </w:rPr>
-      </w:pPr>
-    </w:p>
-    <w:p>
-      <w:pPr>
         <w:pStyle w:val="berschrift1"/>
         <w:numPr>
           <w:ilvl w:val="0"/>
@@ -1498,14 +1506,14 @@
         <w:rPr>
           <w:lang w:val="en-US"/>
         </w:rPr>
-        <w:t xml:space="preserve">SAWZE will bring the player in a well-rounded and smooth cartoony environment, defined by bright and strong colors and simple, clear but organic shapes of assets and characters. Goal is to create a game world with abstract designs, which give the player a feeling of being in a comic book or a cartoon, but remain close to realistic objects and items that are easy to recognize and identify with. Such effect is to be achieved by the choice, balance and contrast of colors, dark </w:t>
+        <w:t xml:space="preserve">SAWZE will bring the player in a well-rounded and smooth cartoony environment, defined by bright and strong colors and simple, clear but organic shapes of assets and characters. Goal is to </w:t>
       </w:r>
       <w:r>
         <w:rPr>
           <w:lang w:val="en-US"/>
         </w:rPr>
         <w:lastRenderedPageBreak/>
-        <w:t xml:space="preserve">outlines and smooth, round, low detail in both environment objects and characters. </w:t>
+        <w:t xml:space="preserve">create a game world with abstract designs, which give the player a feeling of being in a comic book or a cartoon, but remain close to realistic objects and items that are easy to recognize and identify with. Such effect is to be achieved by the choice, balance and contrast of colors, dark outlines and smooth, round, low detail in both environment objects and characters. </w:t>
       </w:r>
       <w:r>
         <w:rPr>
@@ -1869,6 +1877,22 @@
     </w:p>
     <w:p>
       <w:pPr>
+        <w:ind w:left="360"/>
+        <w:rPr>
+          <w:lang w:val="en-US"/>
+        </w:rPr>
+      </w:pPr>
+    </w:p>
+    <w:p>
+      <w:pPr>
+        <w:ind w:left="360"/>
+        <w:rPr>
+          <w:lang w:val="en-US"/>
+        </w:rPr>
+      </w:pPr>
+    </w:p>
+    <w:p>
+      <w:pPr>
         <w:pStyle w:val="berschrift1"/>
         <w:numPr>
           <w:ilvl w:val="0"/>
@@ -1883,6 +1907,7 @@
         <w:rPr>
           <w:lang w:val="en-US"/>
         </w:rPr>
+        <w:lastRenderedPageBreak/>
         <w:t>Core Features</w:t>
       </w:r>
       <w:bookmarkEnd w:id="4"/>
@@ -2165,6 +2190,7 @@
           <w:noProof/>
           <w:lang w:eastAsia="de-DE"/>
         </w:rPr>
+        <w:lastRenderedPageBreak/>
         <w:drawing>
           <wp:inline distT="0" distB="0" distL="0" distR="0" wp14:anchorId="45D65C7E" wp14:editId="4BA71EFF">
             <wp:extent cx="1790700" cy="988430"/>
@@ -2183,7 +2209,7 @@
                     </pic:cNvPicPr>
                   </pic:nvPicPr>
                   <pic:blipFill>
-                    <a:blip r:embed="rId8" cstate="print">
+                    <a:blip r:embed="rId10" cstate="print">
                       <a:extLst>
                         <a:ext uri="{28A0092B-C50C-407E-A947-70E740481C1C}">
                           <a14:useLocalDpi xmlns:a14="http://schemas.microsoft.com/office/drawing/2010/main" val="0"/>
@@ -2307,7 +2333,7 @@
                     </pic:cNvPicPr>
                   </pic:nvPicPr>
                   <pic:blipFill>
-                    <a:blip r:embed="rId9" cstate="print">
+                    <a:blip r:embed="rId11" cstate="print">
                       <a:extLst>
                         <a:ext uri="{28A0092B-C50C-407E-A947-70E740481C1C}">
                           <a14:useLocalDpi xmlns:a14="http://schemas.microsoft.com/office/drawing/2010/main" val="0"/>
@@ -2350,7 +2376,6 @@
         <w:rPr>
           <w:lang w:val="en-US"/>
         </w:rPr>
-        <w:lastRenderedPageBreak/>
         <w:t xml:space="preserve">-Prison </w:t>
       </w:r>
       <w:proofErr w:type="gramStart"/>
@@ -2412,7 +2437,7 @@
                     </pic:cNvPicPr>
                   </pic:nvPicPr>
                   <pic:blipFill>
-                    <a:blip r:embed="rId10" cstate="print">
+                    <a:blip r:embed="rId12" cstate="print">
                       <a:extLst>
                         <a:ext uri="{28A0092B-C50C-407E-A947-70E740481C1C}">
                           <a14:useLocalDpi xmlns:a14="http://schemas.microsoft.com/office/drawing/2010/main" val="0"/>
@@ -2471,7 +2496,7 @@
           <w:lang w:eastAsia="de-DE"/>
         </w:rPr>
         <w:drawing>
-          <wp:inline distT="0" distB="0" distL="0" distR="0" wp14:anchorId="39BA82F4" wp14:editId="433E9C3D">
+          <wp:inline distT="0" distB="0" distL="0" distR="0" wp14:anchorId="576497C7" wp14:editId="491F7FB7">
             <wp:extent cx="1733550" cy="1075730"/>
             <wp:effectExtent l="0" t="0" r="0" b="0"/>
             <wp:docPr id="1" name="Grafik 1" descr="C:\Users\amon.kalagin\Desktop\donald duck.jpg"/>
@@ -2488,7 +2513,7 @@
                     </pic:cNvPicPr>
                   </pic:nvPicPr>
                   <pic:blipFill>
-                    <a:blip r:embed="rId11" cstate="print">
+                    <a:blip r:embed="rId13" cstate="print">
                       <a:extLst>
                         <a:ext uri="{28A0092B-C50C-407E-A947-70E740481C1C}">
                           <a14:useLocalDpi xmlns:a14="http://schemas.microsoft.com/office/drawing/2010/main" val="0"/>
@@ -2568,7 +2593,7 @@
           <w:lang w:eastAsia="de-DE"/>
         </w:rPr>
         <w:drawing>
-          <wp:inline distT="0" distB="0" distL="0" distR="0" wp14:anchorId="2B5EE309" wp14:editId="72389E31">
+          <wp:inline distT="0" distB="0" distL="0" distR="0" wp14:anchorId="5A81BE3A" wp14:editId="3E6BA511">
             <wp:extent cx="1733550" cy="1292443"/>
             <wp:effectExtent l="0" t="0" r="0" b="3175"/>
             <wp:docPr id="2" name="Grafik 2" descr="C:\Users\amon.kalagin\Desktop\worms.jpg"/>
@@ -2585,7 +2610,7 @@
                     </pic:cNvPicPr>
                   </pic:nvPicPr>
                   <pic:blipFill>
-                    <a:blip r:embed="rId12" cstate="print">
+                    <a:blip r:embed="rId14" cstate="print">
                       <a:extLst>
                         <a:ext uri="{28A0092B-C50C-407E-A947-70E740481C1C}">
                           <a14:useLocalDpi xmlns:a14="http://schemas.microsoft.com/office/drawing/2010/main" val="0"/>
@@ -2633,6 +2658,7 @@
         <w:rPr>
           <w:lang w:val="en-US"/>
         </w:rPr>
+        <w:lastRenderedPageBreak/>
         <w:t>Art Work</w:t>
       </w:r>
       <w:bookmarkEnd w:id="6"/>
@@ -2647,13 +2673,7 @@
         <w:rPr>
           <w:lang w:val="en-US"/>
         </w:rPr>
-        <w:t xml:space="preserve">                                                                                                   </w:t>
-      </w:r>
-      <w:r>
-        <w:rPr>
-          <w:lang w:val="en-US"/>
-        </w:rPr>
-        <w:t>Environment Art:</w:t>
+        <w:t xml:space="preserve">                                                                                   </w:t>
       </w:r>
     </w:p>
     <w:p>
@@ -2672,10 +2692,10 @@
           <wp:anchor distT="0" distB="0" distL="114300" distR="114300" simplePos="0" relativeHeight="251657215" behindDoc="0" locked="0" layoutInCell="1" allowOverlap="1" wp14:anchorId="33E773D0" wp14:editId="5152CC7A">
             <wp:simplePos x="0" y="0"/>
             <wp:positionH relativeFrom="margin">
-              <wp:posOffset>1490345</wp:posOffset>
+              <wp:posOffset>701675</wp:posOffset>
             </wp:positionH>
             <wp:positionV relativeFrom="margin">
-              <wp:posOffset>5903595</wp:posOffset>
+              <wp:posOffset>700405</wp:posOffset>
             </wp:positionV>
             <wp:extent cx="2847975" cy="1602740"/>
             <wp:effectExtent l="0" t="0" r="0" b="0"/>
@@ -2694,7 +2714,7 @@
                     </pic:cNvPicPr>
                   </pic:nvPicPr>
                   <pic:blipFill>
-                    <a:blip r:embed="rId13" cstate="print">
+                    <a:blip r:embed="rId15" cstate="print">
                       <a:extLst>
                         <a:ext uri="{28A0092B-C50C-407E-A947-70E740481C1C}">
                           <a14:useLocalDpi xmlns:a14="http://schemas.microsoft.com/office/drawing/2010/main" val="0"/>
@@ -2739,19 +2759,181 @@
           <w:lang w:val="en-US"/>
         </w:rPr>
       </w:pPr>
+    </w:p>
+    <w:p>
+      <w:pPr>
+        <w:ind w:left="708"/>
+        <w:rPr>
+          <w:lang w:val="en-US"/>
+        </w:rPr>
+      </w:pPr>
+    </w:p>
+    <w:p>
+      <w:pPr>
+        <w:ind w:left="708"/>
+        <w:rPr>
+          <w:lang w:val="en-US"/>
+        </w:rPr>
+      </w:pPr>
+    </w:p>
+    <w:p>
+      <w:pPr>
+        <w:ind w:left="708"/>
+        <w:rPr>
+          <w:lang w:val="en-US"/>
+        </w:rPr>
+      </w:pPr>
+      <w:bookmarkStart w:id="7" w:name="_GoBack"/>
       <w:r>
         <w:rPr>
           <w:noProof/>
           <w:lang w:eastAsia="de-DE"/>
         </w:rPr>
         <w:drawing>
-          <wp:anchor distT="0" distB="0" distL="114300" distR="114300" simplePos="0" relativeHeight="251664384" behindDoc="0" locked="0" layoutInCell="1" allowOverlap="1" wp14:anchorId="7C4552ED" wp14:editId="0A8B59D8">
+          <wp:anchor distT="0" distB="0" distL="114300" distR="114300" simplePos="0" relativeHeight="251663360" behindDoc="0" locked="0" layoutInCell="1" allowOverlap="1" wp14:anchorId="714DA8D1" wp14:editId="4B523C9B">
             <wp:simplePos x="0" y="0"/>
             <wp:positionH relativeFrom="margin">
-              <wp:posOffset>4112895</wp:posOffset>
+              <wp:posOffset>2976880</wp:posOffset>
             </wp:positionH>
             <wp:positionV relativeFrom="margin">
-              <wp:posOffset>6106795</wp:posOffset>
+              <wp:posOffset>5510530</wp:posOffset>
+            </wp:positionV>
+            <wp:extent cx="3143885" cy="1769745"/>
+            <wp:effectExtent l="0" t="0" r="0" b="0"/>
+            <wp:wrapSquare wrapText="bothSides"/>
+            <wp:docPr id="17" name="Grafik 17" descr="C:\Users\amon.kalagin\Dropbox\S.A.W.Z.E\random screenshots for gamedesigners\crates.png"/>
+            <wp:cNvGraphicFramePr>
+              <a:graphicFrameLocks xmlns:a="http://schemas.openxmlformats.org/drawingml/2006/main" noChangeAspect="1"/>
+            </wp:cNvGraphicFramePr>
+            <a:graphic xmlns:a="http://schemas.openxmlformats.org/drawingml/2006/main">
+              <a:graphicData uri="http://schemas.openxmlformats.org/drawingml/2006/picture">
+                <pic:pic xmlns:pic="http://schemas.openxmlformats.org/drawingml/2006/picture">
+                  <pic:nvPicPr>
+                    <pic:cNvPr id="0" name="Picture 17" descr="C:\Users\amon.kalagin\Dropbox\S.A.W.Z.E\random screenshots for gamedesigners\crates.png"/>
+                    <pic:cNvPicPr>
+                      <a:picLocks noChangeAspect="1" noChangeArrowheads="1"/>
+                    </pic:cNvPicPr>
+                  </pic:nvPicPr>
+                  <pic:blipFill>
+                    <a:blip r:embed="rId16" cstate="print">
+                      <a:extLst>
+                        <a:ext uri="{28A0092B-C50C-407E-A947-70E740481C1C}">
+                          <a14:useLocalDpi xmlns:a14="http://schemas.microsoft.com/office/drawing/2010/main" val="0"/>
+                        </a:ext>
+                      </a:extLst>
+                    </a:blip>
+                    <a:srcRect/>
+                    <a:stretch>
+                      <a:fillRect/>
+                    </a:stretch>
+                  </pic:blipFill>
+                  <pic:spPr bwMode="auto">
+                    <a:xfrm>
+                      <a:off x="0" y="0"/>
+                      <a:ext cx="3143885" cy="1769745"/>
+                    </a:xfrm>
+                    <a:prstGeom prst="rect">
+                      <a:avLst/>
+                    </a:prstGeom>
+                    <a:noFill/>
+                    <a:ln>
+                      <a:noFill/>
+                    </a:ln>
+                  </pic:spPr>
+                </pic:pic>
+              </a:graphicData>
+            </a:graphic>
+            <wp14:sizeRelH relativeFrom="margin">
+              <wp14:pctWidth>0</wp14:pctWidth>
+            </wp14:sizeRelH>
+            <wp14:sizeRelV relativeFrom="margin">
+              <wp14:pctHeight>0</wp14:pctHeight>
+            </wp14:sizeRelV>
+          </wp:anchor>
+        </w:drawing>
+      </w:r>
+      <w:bookmarkEnd w:id="7"/>
+      <w:r>
+        <w:rPr>
+          <w:noProof/>
+          <w:lang w:eastAsia="de-DE"/>
+        </w:rPr>
+        <w:drawing>
+          <wp:anchor distT="0" distB="0" distL="114300" distR="114300" simplePos="0" relativeHeight="251660288" behindDoc="0" locked="0" layoutInCell="1" allowOverlap="1" wp14:anchorId="47E9A1D1" wp14:editId="68F1AB76">
+            <wp:simplePos x="0" y="0"/>
+            <wp:positionH relativeFrom="margin">
+              <wp:posOffset>-53340</wp:posOffset>
+            </wp:positionH>
+            <wp:positionV relativeFrom="margin">
+              <wp:posOffset>5516880</wp:posOffset>
+            </wp:positionV>
+            <wp:extent cx="2800350" cy="1576070"/>
+            <wp:effectExtent l="0" t="0" r="0" b="0"/>
+            <wp:wrapSquare wrapText="bothSides"/>
+            <wp:docPr id="14" name="Grafik 14" descr="C:\Users\amon.kalagin\Dropbox\S.A.W.Z.E\random screenshots for gamedesigners\beds.png"/>
+            <wp:cNvGraphicFramePr>
+              <a:graphicFrameLocks xmlns:a="http://schemas.openxmlformats.org/drawingml/2006/main" noChangeAspect="1"/>
+            </wp:cNvGraphicFramePr>
+            <a:graphic xmlns:a="http://schemas.openxmlformats.org/drawingml/2006/main">
+              <a:graphicData uri="http://schemas.openxmlformats.org/drawingml/2006/picture">
+                <pic:pic xmlns:pic="http://schemas.openxmlformats.org/drawingml/2006/picture">
+                  <pic:nvPicPr>
+                    <pic:cNvPr id="0" name="Picture 14" descr="C:\Users\amon.kalagin\Dropbox\S.A.W.Z.E\random screenshots for gamedesigners\beds.png"/>
+                    <pic:cNvPicPr>
+                      <a:picLocks noChangeAspect="1" noChangeArrowheads="1"/>
+                    </pic:cNvPicPr>
+                  </pic:nvPicPr>
+                  <pic:blipFill>
+                    <a:blip r:embed="rId17" cstate="print">
+                      <a:extLst>
+                        <a:ext uri="{28A0092B-C50C-407E-A947-70E740481C1C}">
+                          <a14:useLocalDpi xmlns:a14="http://schemas.microsoft.com/office/drawing/2010/main" val="0"/>
+                        </a:ext>
+                      </a:extLst>
+                    </a:blip>
+                    <a:srcRect/>
+                    <a:stretch>
+                      <a:fillRect/>
+                    </a:stretch>
+                  </pic:blipFill>
+                  <pic:spPr bwMode="auto">
+                    <a:xfrm>
+                      <a:off x="0" y="0"/>
+                      <a:ext cx="2800350" cy="1576070"/>
+                    </a:xfrm>
+                    <a:prstGeom prst="rect">
+                      <a:avLst/>
+                    </a:prstGeom>
+                    <a:noFill/>
+                    <a:ln>
+                      <a:noFill/>
+                    </a:ln>
+                  </pic:spPr>
+                </pic:pic>
+              </a:graphicData>
+            </a:graphic>
+            <wp14:sizeRelH relativeFrom="margin">
+              <wp14:pctWidth>0</wp14:pctWidth>
+            </wp14:sizeRelH>
+            <wp14:sizeRelV relativeFrom="margin">
+              <wp14:pctHeight>0</wp14:pctHeight>
+            </wp14:sizeRelV>
+          </wp:anchor>
+        </w:drawing>
+      </w:r>
+      <w:r>
+        <w:rPr>
+          <w:noProof/>
+          <w:lang w:eastAsia="de-DE"/>
+        </w:rPr>
+        <w:drawing>
+          <wp:anchor distT="0" distB="0" distL="114300" distR="114300" simplePos="0" relativeHeight="251664384" behindDoc="0" locked="0" layoutInCell="1" allowOverlap="1" wp14:anchorId="2D0B9129" wp14:editId="2FCCA032">
+            <wp:simplePos x="0" y="0"/>
+            <wp:positionH relativeFrom="margin">
+              <wp:posOffset>2524760</wp:posOffset>
+            </wp:positionH>
+            <wp:positionV relativeFrom="margin">
+              <wp:posOffset>3615690</wp:posOffset>
             </wp:positionV>
             <wp:extent cx="1019175" cy="1165225"/>
             <wp:effectExtent l="0" t="0" r="9525" b="0"/>
@@ -2770,7 +2952,7 @@
                     </pic:cNvPicPr>
                   </pic:nvPicPr>
                   <pic:blipFill>
-                    <a:blip r:embed="rId14" cstate="print">
+                    <a:blip r:embed="rId18" cstate="print">
                       <a:extLst>
                         <a:ext uri="{28A0092B-C50C-407E-A947-70E740481C1C}">
                           <a14:useLocalDpi xmlns:a14="http://schemas.microsoft.com/office/drawing/2010/main" val="0"/>
@@ -2813,13 +2995,143 @@
           <w:lang w:eastAsia="de-DE"/>
         </w:rPr>
         <w:drawing>
-          <wp:anchor distT="0" distB="0" distL="114300" distR="114300" simplePos="0" relativeHeight="251658240" behindDoc="0" locked="0" layoutInCell="1" allowOverlap="1" wp14:anchorId="1F025DCE" wp14:editId="38D5735D">
+          <wp:anchor distT="0" distB="0" distL="114300" distR="114300" simplePos="0" relativeHeight="251662336" behindDoc="0" locked="0" layoutInCell="1" allowOverlap="1" wp14:anchorId="582A70E2" wp14:editId="6F397C52">
             <wp:simplePos x="0" y="0"/>
             <wp:positionH relativeFrom="margin">
-              <wp:posOffset>349250</wp:posOffset>
+              <wp:posOffset>108585</wp:posOffset>
             </wp:positionH>
             <wp:positionV relativeFrom="margin">
-              <wp:posOffset>5784215</wp:posOffset>
+              <wp:posOffset>4132580</wp:posOffset>
+            </wp:positionV>
+            <wp:extent cx="1809750" cy="1002030"/>
+            <wp:effectExtent l="0" t="0" r="0" b="7620"/>
+            <wp:wrapSquare wrapText="bothSides"/>
+            <wp:docPr id="12" name="Grafik 12" descr="C:\Users\amon.kalagin\Dropbox\S.A.W.Z.E\random screenshots for gamedesigners\books.png"/>
+            <wp:cNvGraphicFramePr>
+              <a:graphicFrameLocks xmlns:a="http://schemas.openxmlformats.org/drawingml/2006/main" noChangeAspect="1"/>
+            </wp:cNvGraphicFramePr>
+            <a:graphic xmlns:a="http://schemas.openxmlformats.org/drawingml/2006/main">
+              <a:graphicData uri="http://schemas.openxmlformats.org/drawingml/2006/picture">
+                <pic:pic xmlns:pic="http://schemas.openxmlformats.org/drawingml/2006/picture">
+                  <pic:nvPicPr>
+                    <pic:cNvPr id="0" name="Picture 12" descr="C:\Users\amon.kalagin\Dropbox\S.A.W.Z.E\random screenshots for gamedesigners\books.png"/>
+                    <pic:cNvPicPr>
+                      <a:picLocks noChangeAspect="1" noChangeArrowheads="1"/>
+                    </pic:cNvPicPr>
+                  </pic:nvPicPr>
+                  <pic:blipFill>
+                    <a:blip r:embed="rId19" cstate="print">
+                      <a:extLst>
+                        <a:ext uri="{28A0092B-C50C-407E-A947-70E740481C1C}">
+                          <a14:useLocalDpi xmlns:a14="http://schemas.microsoft.com/office/drawing/2010/main" val="0"/>
+                        </a:ext>
+                      </a:extLst>
+                    </a:blip>
+                    <a:srcRect/>
+                    <a:stretch>
+                      <a:fillRect/>
+                    </a:stretch>
+                  </pic:blipFill>
+                  <pic:spPr bwMode="auto">
+                    <a:xfrm>
+                      <a:off x="0" y="0"/>
+                      <a:ext cx="1809750" cy="1002030"/>
+                    </a:xfrm>
+                    <a:prstGeom prst="rect">
+                      <a:avLst/>
+                    </a:prstGeom>
+                    <a:noFill/>
+                    <a:ln>
+                      <a:noFill/>
+                    </a:ln>
+                  </pic:spPr>
+                </pic:pic>
+              </a:graphicData>
+            </a:graphic>
+          </wp:anchor>
+        </w:drawing>
+      </w:r>
+      <w:r>
+        <w:rPr>
+          <w:noProof/>
+          <w:lang w:eastAsia="de-DE"/>
+        </w:rPr>
+        <w:drawing>
+          <wp:anchor distT="0" distB="0" distL="114300" distR="114300" simplePos="0" relativeHeight="251665408" behindDoc="0" locked="0" layoutInCell="1" allowOverlap="1" wp14:anchorId="0B63370D" wp14:editId="78439881">
+            <wp:simplePos x="0" y="0"/>
+            <wp:positionH relativeFrom="margin">
+              <wp:posOffset>1798955</wp:posOffset>
+            </wp:positionH>
+            <wp:positionV relativeFrom="margin">
+              <wp:posOffset>2022475</wp:posOffset>
+            </wp:positionV>
+            <wp:extent cx="3382645" cy="1905000"/>
+            <wp:effectExtent l="0" t="0" r="8255" b="0"/>
+            <wp:wrapSquare wrapText="bothSides"/>
+            <wp:docPr id="15" name="Grafik 15" descr="C:\Users\amon.kalagin\Dropbox\S.A.W.Z.E\random screenshots for gamedesigners\sofachair.png"/>
+            <wp:cNvGraphicFramePr>
+              <a:graphicFrameLocks xmlns:a="http://schemas.openxmlformats.org/drawingml/2006/main" noChangeAspect="1"/>
+            </wp:cNvGraphicFramePr>
+            <a:graphic xmlns:a="http://schemas.openxmlformats.org/drawingml/2006/main">
+              <a:graphicData uri="http://schemas.openxmlformats.org/drawingml/2006/picture">
+                <pic:pic xmlns:pic="http://schemas.openxmlformats.org/drawingml/2006/picture">
+                  <pic:nvPicPr>
+                    <pic:cNvPr id="0" name="Picture 15" descr="C:\Users\amon.kalagin\Dropbox\S.A.W.Z.E\random screenshots for gamedesigners\sofachair.png"/>
+                    <pic:cNvPicPr>
+                      <a:picLocks noChangeAspect="1" noChangeArrowheads="1"/>
+                    </pic:cNvPicPr>
+                  </pic:nvPicPr>
+                  <pic:blipFill>
+                    <a:blip r:embed="rId20" cstate="print">
+                      <a:extLst>
+                        <a:ext uri="{28A0092B-C50C-407E-A947-70E740481C1C}">
+                          <a14:useLocalDpi xmlns:a14="http://schemas.microsoft.com/office/drawing/2010/main" val="0"/>
+                        </a:ext>
+                      </a:extLst>
+                    </a:blip>
+                    <a:srcRect/>
+                    <a:stretch>
+                      <a:fillRect/>
+                    </a:stretch>
+                  </pic:blipFill>
+                  <pic:spPr bwMode="auto">
+                    <a:xfrm>
+                      <a:off x="0" y="0"/>
+                      <a:ext cx="3382645" cy="1905000"/>
+                    </a:xfrm>
+                    <a:prstGeom prst="rect">
+                      <a:avLst/>
+                    </a:prstGeom>
+                    <a:noFill/>
+                    <a:ln>
+                      <a:noFill/>
+                    </a:ln>
+                  </pic:spPr>
+                </pic:pic>
+              </a:graphicData>
+            </a:graphic>
+            <wp14:sizeRelH relativeFrom="margin">
+              <wp14:pctWidth>0</wp14:pctWidth>
+            </wp14:sizeRelH>
+            <wp14:sizeRelV relativeFrom="margin">
+              <wp14:pctHeight>0</wp14:pctHeight>
+            </wp14:sizeRelV>
+          </wp:anchor>
+        </w:drawing>
+      </w:r>
+      <w:r>
+        <w:rPr>
+          <w:noProof/>
+          <w:lang w:eastAsia="de-DE"/>
+        </w:rPr>
+        <w:drawing>
+          <wp:anchor distT="0" distB="0" distL="114300" distR="114300" simplePos="0" relativeHeight="251658240" behindDoc="0" locked="0" layoutInCell="1" allowOverlap="1" wp14:anchorId="543E8233" wp14:editId="7D15C9BF">
+            <wp:simplePos x="0" y="0"/>
+            <wp:positionH relativeFrom="margin">
+              <wp:posOffset>254635</wp:posOffset>
+            </wp:positionH>
+            <wp:positionV relativeFrom="margin">
+              <wp:posOffset>2284095</wp:posOffset>
             </wp:positionV>
             <wp:extent cx="1143000" cy="1306830"/>
             <wp:effectExtent l="0" t="0" r="0" b="7620"/>
@@ -2838,7 +3150,7 @@
                     </pic:cNvPicPr>
                   </pic:nvPicPr>
                   <pic:blipFill>
-                    <a:blip r:embed="rId15" cstate="print">
+                    <a:blip r:embed="rId21" cstate="print">
                       <a:extLst>
                         <a:ext uri="{28A0092B-C50C-407E-A947-70E740481C1C}">
                           <a14:useLocalDpi xmlns:a14="http://schemas.microsoft.com/office/drawing/2010/main" val="0"/>
@@ -2878,7 +3190,7 @@
     </w:p>
     <w:p>
       <w:pPr>
-        <w:ind w:left="708"/>
+        <w:ind w:left="360"/>
         <w:rPr>
           <w:lang w:val="en-US"/>
         </w:rPr>
@@ -2888,323 +3200,9 @@
           <w:noProof/>
           <w:lang w:eastAsia="de-DE"/>
         </w:rPr>
+        <w:lastRenderedPageBreak/>
         <w:drawing>
-          <wp:anchor distT="0" distB="0" distL="114300" distR="114300" simplePos="0" relativeHeight="251665408" behindDoc="0" locked="0" layoutInCell="1" allowOverlap="1" wp14:anchorId="7C5C4643" wp14:editId="7B00765E">
-            <wp:simplePos x="0" y="0"/>
-            <wp:positionH relativeFrom="margin">
-              <wp:posOffset>2919730</wp:posOffset>
-            </wp:positionH>
-            <wp:positionV relativeFrom="margin">
-              <wp:posOffset>6405880</wp:posOffset>
-            </wp:positionV>
-            <wp:extent cx="3382645" cy="1905000"/>
-            <wp:effectExtent l="0" t="0" r="8255" b="0"/>
-            <wp:wrapSquare wrapText="bothSides"/>
-            <wp:docPr id="15" name="Grafik 15" descr="C:\Users\amon.kalagin\Dropbox\S.A.W.Z.E\random screenshots for gamedesigners\sofachair.png"/>
-            <wp:cNvGraphicFramePr>
-              <a:graphicFrameLocks xmlns:a="http://schemas.openxmlformats.org/drawingml/2006/main" noChangeAspect="1"/>
-            </wp:cNvGraphicFramePr>
-            <a:graphic xmlns:a="http://schemas.openxmlformats.org/drawingml/2006/main">
-              <a:graphicData uri="http://schemas.openxmlformats.org/drawingml/2006/picture">
-                <pic:pic xmlns:pic="http://schemas.openxmlformats.org/drawingml/2006/picture">
-                  <pic:nvPicPr>
-                    <pic:cNvPr id="0" name="Picture 15" descr="C:\Users\amon.kalagin\Dropbox\S.A.W.Z.E\random screenshots for gamedesigners\sofachair.png"/>
-                    <pic:cNvPicPr>
-                      <a:picLocks noChangeAspect="1" noChangeArrowheads="1"/>
-                    </pic:cNvPicPr>
-                  </pic:nvPicPr>
-                  <pic:blipFill>
-                    <a:blip r:embed="rId16" cstate="print">
-                      <a:extLst>
-                        <a:ext uri="{28A0092B-C50C-407E-A947-70E740481C1C}">
-                          <a14:useLocalDpi xmlns:a14="http://schemas.microsoft.com/office/drawing/2010/main" val="0"/>
-                        </a:ext>
-                      </a:extLst>
-                    </a:blip>
-                    <a:srcRect/>
-                    <a:stretch>
-                      <a:fillRect/>
-                    </a:stretch>
-                  </pic:blipFill>
-                  <pic:spPr bwMode="auto">
-                    <a:xfrm>
-                      <a:off x="0" y="0"/>
-                      <a:ext cx="3382645" cy="1905000"/>
-                    </a:xfrm>
-                    <a:prstGeom prst="rect">
-                      <a:avLst/>
-                    </a:prstGeom>
-                    <a:noFill/>
-                    <a:ln>
-                      <a:noFill/>
-                    </a:ln>
-                  </pic:spPr>
-                </pic:pic>
-              </a:graphicData>
-            </a:graphic>
-            <wp14:sizeRelH relativeFrom="margin">
-              <wp14:pctWidth>0</wp14:pctWidth>
-            </wp14:sizeRelH>
-            <wp14:sizeRelV relativeFrom="margin">
-              <wp14:pctHeight>0</wp14:pctHeight>
-            </wp14:sizeRelV>
-          </wp:anchor>
-        </w:drawing>
-      </w:r>
-    </w:p>
-    <w:p>
-      <w:pPr>
-        <w:ind w:left="708"/>
-        <w:rPr>
-          <w:lang w:val="en-US"/>
-        </w:rPr>
-      </w:pPr>
-      <w:r>
-        <w:rPr>
-          <w:noProof/>
-          <w:lang w:eastAsia="de-DE"/>
-        </w:rPr>
-        <w:drawing>
-          <wp:anchor distT="0" distB="0" distL="114300" distR="114300" simplePos="0" relativeHeight="251663360" behindDoc="0" locked="0" layoutInCell="1" allowOverlap="1" wp14:anchorId="6307ED9A" wp14:editId="42330835">
-            <wp:simplePos x="0" y="0"/>
-            <wp:positionH relativeFrom="margin">
-              <wp:posOffset>2976880</wp:posOffset>
-            </wp:positionH>
-            <wp:positionV relativeFrom="margin">
-              <wp:posOffset>7339330</wp:posOffset>
-            </wp:positionV>
-            <wp:extent cx="3143885" cy="1769745"/>
-            <wp:effectExtent l="0" t="0" r="0" b="0"/>
-            <wp:wrapSquare wrapText="bothSides"/>
-            <wp:docPr id="17" name="Grafik 17" descr="C:\Users\amon.kalagin\Dropbox\S.A.W.Z.E\random screenshots for gamedesigners\crates.png"/>
-            <wp:cNvGraphicFramePr>
-              <a:graphicFrameLocks xmlns:a="http://schemas.openxmlformats.org/drawingml/2006/main" noChangeAspect="1"/>
-            </wp:cNvGraphicFramePr>
-            <a:graphic xmlns:a="http://schemas.openxmlformats.org/drawingml/2006/main">
-              <a:graphicData uri="http://schemas.openxmlformats.org/drawingml/2006/picture">
-                <pic:pic xmlns:pic="http://schemas.openxmlformats.org/drawingml/2006/picture">
-                  <pic:nvPicPr>
-                    <pic:cNvPr id="0" name="Picture 17" descr="C:\Users\amon.kalagin\Dropbox\S.A.W.Z.E\random screenshots for gamedesigners\crates.png"/>
-                    <pic:cNvPicPr>
-                      <a:picLocks noChangeAspect="1" noChangeArrowheads="1"/>
-                    </pic:cNvPicPr>
-                  </pic:nvPicPr>
-                  <pic:blipFill>
-                    <a:blip r:embed="rId17" cstate="print">
-                      <a:extLst>
-                        <a:ext uri="{28A0092B-C50C-407E-A947-70E740481C1C}">
-                          <a14:useLocalDpi xmlns:a14="http://schemas.microsoft.com/office/drawing/2010/main" val="0"/>
-                        </a:ext>
-                      </a:extLst>
-                    </a:blip>
-                    <a:srcRect/>
-                    <a:stretch>
-                      <a:fillRect/>
-                    </a:stretch>
-                  </pic:blipFill>
-                  <pic:spPr bwMode="auto">
-                    <a:xfrm>
-                      <a:off x="0" y="0"/>
-                      <a:ext cx="3143885" cy="1769745"/>
-                    </a:xfrm>
-                    <a:prstGeom prst="rect">
-                      <a:avLst/>
-                    </a:prstGeom>
-                    <a:noFill/>
-                    <a:ln>
-                      <a:noFill/>
-                    </a:ln>
-                  </pic:spPr>
-                </pic:pic>
-              </a:graphicData>
-            </a:graphic>
-            <wp14:sizeRelH relativeFrom="margin">
-              <wp14:pctWidth>0</wp14:pctWidth>
-            </wp14:sizeRelH>
-            <wp14:sizeRelV relativeFrom="margin">
-              <wp14:pctHeight>0</wp14:pctHeight>
-            </wp14:sizeRelV>
-          </wp:anchor>
-        </w:drawing>
-      </w:r>
-    </w:p>
-    <w:p>
-      <w:pPr>
-        <w:ind w:left="708"/>
-        <w:rPr>
-          <w:lang w:val="en-US"/>
-        </w:rPr>
-      </w:pPr>
-      <w:r>
-        <w:rPr>
-          <w:noProof/>
-          <w:lang w:eastAsia="de-DE"/>
-        </w:rPr>
-        <w:drawing>
-          <wp:anchor distT="0" distB="0" distL="114300" distR="114300" simplePos="0" relativeHeight="251662336" behindDoc="0" locked="0" layoutInCell="1" allowOverlap="1" wp14:anchorId="40BF1D37" wp14:editId="7ED09A39">
-            <wp:simplePos x="0" y="0"/>
-            <wp:positionH relativeFrom="margin">
-              <wp:posOffset>266700</wp:posOffset>
-            </wp:positionH>
-            <wp:positionV relativeFrom="margin">
-              <wp:posOffset>8105775</wp:posOffset>
-            </wp:positionV>
-            <wp:extent cx="1809750" cy="1002030"/>
-            <wp:effectExtent l="0" t="0" r="0" b="7620"/>
-            <wp:wrapSquare wrapText="bothSides"/>
-            <wp:docPr id="12" name="Grafik 12" descr="C:\Users\amon.kalagin\Dropbox\S.A.W.Z.E\random screenshots for gamedesigners\books.png"/>
-            <wp:cNvGraphicFramePr>
-              <a:graphicFrameLocks xmlns:a="http://schemas.openxmlformats.org/drawingml/2006/main" noChangeAspect="1"/>
-            </wp:cNvGraphicFramePr>
-            <a:graphic xmlns:a="http://schemas.openxmlformats.org/drawingml/2006/main">
-              <a:graphicData uri="http://schemas.openxmlformats.org/drawingml/2006/picture">
-                <pic:pic xmlns:pic="http://schemas.openxmlformats.org/drawingml/2006/picture">
-                  <pic:nvPicPr>
-                    <pic:cNvPr id="0" name="Picture 12" descr="C:\Users\amon.kalagin\Dropbox\S.A.W.Z.E\random screenshots for gamedesigners\books.png"/>
-                    <pic:cNvPicPr>
-                      <a:picLocks noChangeAspect="1" noChangeArrowheads="1"/>
-                    </pic:cNvPicPr>
-                  </pic:nvPicPr>
-                  <pic:blipFill>
-                    <a:blip r:embed="rId18" cstate="print">
-                      <a:extLst>
-                        <a:ext uri="{28A0092B-C50C-407E-A947-70E740481C1C}">
-                          <a14:useLocalDpi xmlns:a14="http://schemas.microsoft.com/office/drawing/2010/main" val="0"/>
-                        </a:ext>
-                      </a:extLst>
-                    </a:blip>
-                    <a:srcRect/>
-                    <a:stretch>
-                      <a:fillRect/>
-                    </a:stretch>
-                  </pic:blipFill>
-                  <pic:spPr bwMode="auto">
-                    <a:xfrm>
-                      <a:off x="0" y="0"/>
-                      <a:ext cx="1809750" cy="1002030"/>
-                    </a:xfrm>
-                    <a:prstGeom prst="rect">
-                      <a:avLst/>
-                    </a:prstGeom>
-                    <a:noFill/>
-                    <a:ln>
-                      <a:noFill/>
-                    </a:ln>
-                  </pic:spPr>
-                </pic:pic>
-              </a:graphicData>
-            </a:graphic>
-          </wp:anchor>
-        </w:drawing>
-      </w:r>
-      <w:r>
-        <w:rPr>
-          <w:noProof/>
-          <w:lang w:eastAsia="de-DE"/>
-        </w:rPr>
-        <w:drawing>
-          <wp:anchor distT="0" distB="0" distL="114300" distR="114300" simplePos="0" relativeHeight="251660288" behindDoc="0" locked="0" layoutInCell="1" allowOverlap="1" wp14:anchorId="23B97558" wp14:editId="1CD77588">
-            <wp:simplePos x="0" y="0"/>
-            <wp:positionH relativeFrom="margin">
-              <wp:posOffset>262255</wp:posOffset>
-            </wp:positionH>
-            <wp:positionV relativeFrom="margin">
-              <wp:posOffset>7093585</wp:posOffset>
-            </wp:positionV>
-            <wp:extent cx="2800350" cy="1576070"/>
-            <wp:effectExtent l="0" t="0" r="0" b="0"/>
-            <wp:wrapSquare wrapText="bothSides"/>
-            <wp:docPr id="14" name="Grafik 14" descr="C:\Users\amon.kalagin\Dropbox\S.A.W.Z.E\random screenshots for gamedesigners\beds.png"/>
-            <wp:cNvGraphicFramePr>
-              <a:graphicFrameLocks xmlns:a="http://schemas.openxmlformats.org/drawingml/2006/main" noChangeAspect="1"/>
-            </wp:cNvGraphicFramePr>
-            <a:graphic xmlns:a="http://schemas.openxmlformats.org/drawingml/2006/main">
-              <a:graphicData uri="http://schemas.openxmlformats.org/drawingml/2006/picture">
-                <pic:pic xmlns:pic="http://schemas.openxmlformats.org/drawingml/2006/picture">
-                  <pic:nvPicPr>
-                    <pic:cNvPr id="0" name="Picture 14" descr="C:\Users\amon.kalagin\Dropbox\S.A.W.Z.E\random screenshots for gamedesigners\beds.png"/>
-                    <pic:cNvPicPr>
-                      <a:picLocks noChangeAspect="1" noChangeArrowheads="1"/>
-                    </pic:cNvPicPr>
-                  </pic:nvPicPr>
-                  <pic:blipFill>
-                    <a:blip r:embed="rId19" cstate="print">
-                      <a:extLst>
-                        <a:ext uri="{28A0092B-C50C-407E-A947-70E740481C1C}">
-                          <a14:useLocalDpi xmlns:a14="http://schemas.microsoft.com/office/drawing/2010/main" val="0"/>
-                        </a:ext>
-                      </a:extLst>
-                    </a:blip>
-                    <a:srcRect/>
-                    <a:stretch>
-                      <a:fillRect/>
-                    </a:stretch>
-                  </pic:blipFill>
-                  <pic:spPr bwMode="auto">
-                    <a:xfrm>
-                      <a:off x="0" y="0"/>
-                      <a:ext cx="2800350" cy="1576070"/>
-                    </a:xfrm>
-                    <a:prstGeom prst="rect">
-                      <a:avLst/>
-                    </a:prstGeom>
-                    <a:noFill/>
-                    <a:ln>
-                      <a:noFill/>
-                    </a:ln>
-                  </pic:spPr>
-                </pic:pic>
-              </a:graphicData>
-            </a:graphic>
-            <wp14:sizeRelH relativeFrom="margin">
-              <wp14:pctWidth>0</wp14:pctWidth>
-            </wp14:sizeRelH>
-            <wp14:sizeRelV relativeFrom="margin">
-              <wp14:pctHeight>0</wp14:pctHeight>
-            </wp14:sizeRelV>
-          </wp:anchor>
-        </w:drawing>
-      </w:r>
-    </w:p>
-    <w:p>
-      <w:pPr>
-        <w:pStyle w:val="Listenabsatz"/>
-        <w:numPr>
-          <w:ilvl w:val="0"/>
-          <w:numId w:val="4"/>
-        </w:numPr>
-        <w:rPr>
-          <w:lang w:val="en-US"/>
-        </w:rPr>
-      </w:pPr>
-      <w:r>
-        <w:rPr>
-          <w:lang w:val="en-US"/>
-        </w:rPr>
-        <w:lastRenderedPageBreak/>
-        <w:t>Character</w:t>
-      </w:r>
-      <w:r>
-        <w:rPr>
-          <w:lang w:val="en-US"/>
-        </w:rPr>
-        <w:t>s</w:t>
-      </w:r>
-    </w:p>
-    <w:p>
-      <w:pPr>
-        <w:ind w:left="360"/>
-        <w:rPr>
-          <w:lang w:val="en-US"/>
-        </w:rPr>
-      </w:pPr>
-      <w:r>
-        <w:rPr>
-          <w:noProof/>
-          <w:lang w:eastAsia="de-DE"/>
-        </w:rPr>
-        <w:drawing>
-          <wp:anchor distT="0" distB="0" distL="114300" distR="114300" simplePos="0" relativeHeight="251667456" behindDoc="0" locked="0" layoutInCell="1" allowOverlap="1" wp14:anchorId="209A4EEB" wp14:editId="5AD24185">
+          <wp:anchor distT="0" distB="0" distL="114300" distR="114300" simplePos="0" relativeHeight="251667456" behindDoc="0" locked="0" layoutInCell="1" allowOverlap="1" wp14:anchorId="6A8770C5" wp14:editId="68FE23DC">
             <wp:simplePos x="0" y="0"/>
             <wp:positionH relativeFrom="margin">
               <wp:posOffset>1414780</wp:posOffset>
@@ -3229,7 +3227,7 @@
                     </pic:cNvPicPr>
                   </pic:nvPicPr>
                   <pic:blipFill>
-                    <a:blip r:embed="rId20">
+                    <a:blip r:embed="rId22">
                       <a:extLst>
                         <a:ext uri="{28A0092B-C50C-407E-A947-70E740481C1C}">
                           <a14:useLocalDpi xmlns:a14="http://schemas.microsoft.com/office/drawing/2010/main" val="0"/>
@@ -3272,7 +3270,7 @@
           <w:lang w:eastAsia="de-DE"/>
         </w:rPr>
         <w:drawing>
-          <wp:anchor distT="0" distB="0" distL="114300" distR="114300" simplePos="0" relativeHeight="251672576" behindDoc="0" locked="0" layoutInCell="1" allowOverlap="1" wp14:anchorId="4F287557" wp14:editId="5E2A6544">
+          <wp:anchor distT="0" distB="0" distL="114300" distR="114300" simplePos="0" relativeHeight="251672576" behindDoc="0" locked="0" layoutInCell="1" allowOverlap="1" wp14:anchorId="78B29725" wp14:editId="765D59AE">
             <wp:simplePos x="0" y="0"/>
             <wp:positionH relativeFrom="margin">
               <wp:posOffset>-170815</wp:posOffset>
@@ -3297,7 +3295,7 @@
                     </pic:cNvPicPr>
                   </pic:nvPicPr>
                   <pic:blipFill>
-                    <a:blip r:embed="rId21">
+                    <a:blip r:embed="rId23">
                       <a:extLst>
                         <a:ext uri="{28A0092B-C50C-407E-A947-70E740481C1C}">
                           <a14:useLocalDpi xmlns:a14="http://schemas.microsoft.com/office/drawing/2010/main" val="0"/>
@@ -3328,21 +3326,13 @@
           </wp:anchor>
         </w:drawing>
       </w:r>
-    </w:p>
-    <w:p>
-      <w:pPr>
-        <w:ind w:left="708"/>
-        <w:rPr>
-          <w:lang w:val="en-US"/>
-        </w:rPr>
-      </w:pPr>
       <w:r>
         <w:rPr>
           <w:noProof/>
           <w:lang w:eastAsia="de-DE"/>
         </w:rPr>
         <w:drawing>
-          <wp:anchor distT="0" distB="0" distL="114300" distR="114300" simplePos="0" relativeHeight="251675648" behindDoc="0" locked="0" layoutInCell="1" allowOverlap="1" wp14:anchorId="1B7BD9AA" wp14:editId="795A212D">
+          <wp:anchor distT="0" distB="0" distL="114300" distR="114300" simplePos="0" relativeHeight="251675648" behindDoc="0" locked="0" layoutInCell="1" allowOverlap="1" wp14:anchorId="76465022" wp14:editId="027D2629">
             <wp:simplePos x="0" y="0"/>
             <wp:positionH relativeFrom="margin">
               <wp:posOffset>4719955</wp:posOffset>
@@ -3367,7 +3357,7 @@
                     </pic:cNvPicPr>
                   </pic:nvPicPr>
                   <pic:blipFill>
-                    <a:blip r:embed="rId22" cstate="print">
+                    <a:blip r:embed="rId24" cstate="print">
                       <a:extLst>
                         <a:ext uri="{28A0092B-C50C-407E-A947-70E740481C1C}">
                           <a14:useLocalDpi xmlns:a14="http://schemas.microsoft.com/office/drawing/2010/main" val="0"/>
@@ -3410,7 +3400,7 @@
           <w:lang w:eastAsia="de-DE"/>
         </w:rPr>
         <w:drawing>
-          <wp:anchor distT="0" distB="0" distL="114300" distR="114300" simplePos="0" relativeHeight="251670528" behindDoc="0" locked="0" layoutInCell="1" allowOverlap="1" wp14:anchorId="11B7B40F" wp14:editId="4F836EE7">
+          <wp:anchor distT="0" distB="0" distL="114300" distR="114300" simplePos="0" relativeHeight="251670528" behindDoc="0" locked="0" layoutInCell="1" allowOverlap="1" wp14:anchorId="162DA579" wp14:editId="7031DDBC">
             <wp:simplePos x="0" y="0"/>
             <wp:positionH relativeFrom="margin">
               <wp:posOffset>3386455</wp:posOffset>
@@ -3435,7 +3425,7 @@
                     </pic:cNvPicPr>
                   </pic:nvPicPr>
                   <pic:blipFill>
-                    <a:blip r:embed="rId23">
+                    <a:blip r:embed="rId25">
                       <a:extLst>
                         <a:ext uri="{28A0092B-C50C-407E-A947-70E740481C1C}">
                           <a14:useLocalDpi xmlns:a14="http://schemas.microsoft.com/office/drawing/2010/main" val="0"/>
@@ -3472,21 +3462,13 @@
           </wp:anchor>
         </w:drawing>
       </w:r>
-    </w:p>
-    <w:p>
-      <w:pPr>
-        <w:ind w:left="708"/>
-        <w:rPr>
-          <w:lang w:val="en-US"/>
-        </w:rPr>
-      </w:pPr>
       <w:r>
         <w:rPr>
           <w:noProof/>
           <w:lang w:eastAsia="de-DE"/>
         </w:rPr>
         <w:drawing>
-          <wp:anchor distT="0" distB="0" distL="114300" distR="114300" simplePos="0" relativeHeight="251674624" behindDoc="0" locked="0" layoutInCell="1" allowOverlap="1" wp14:anchorId="00426A64" wp14:editId="0EF822F9">
+          <wp:anchor distT="0" distB="0" distL="114300" distR="114300" simplePos="0" relativeHeight="251674624" behindDoc="0" locked="0" layoutInCell="1" allowOverlap="1" wp14:anchorId="441470C7" wp14:editId="5F376951">
             <wp:simplePos x="0" y="0"/>
             <wp:positionH relativeFrom="margin">
               <wp:posOffset>1710055</wp:posOffset>
@@ -3511,7 +3493,7 @@
                     </pic:cNvPicPr>
                   </pic:nvPicPr>
                   <pic:blipFill>
-                    <a:blip r:embed="rId24" cstate="print">
+                    <a:blip r:embed="rId26" cstate="print">
                       <a:extLst>
                         <a:ext uri="{28A0092B-C50C-407E-A947-70E740481C1C}">
                           <a14:useLocalDpi xmlns:a14="http://schemas.microsoft.com/office/drawing/2010/main" val="0"/>
@@ -3554,7 +3536,7 @@
           <w:lang w:eastAsia="de-DE"/>
         </w:rPr>
         <w:drawing>
-          <wp:anchor distT="0" distB="0" distL="114300" distR="114300" simplePos="0" relativeHeight="251669504" behindDoc="0" locked="0" layoutInCell="1" allowOverlap="1" wp14:anchorId="6062571D" wp14:editId="37B4E5A2">
+          <wp:anchor distT="0" distB="0" distL="114300" distR="114300" simplePos="0" relativeHeight="251669504" behindDoc="0" locked="0" layoutInCell="1" allowOverlap="1" wp14:anchorId="6BD03F42" wp14:editId="2F17CA54">
             <wp:simplePos x="0" y="0"/>
             <wp:positionH relativeFrom="margin">
               <wp:posOffset>3171825</wp:posOffset>
@@ -3579,7 +3561,7 @@
                     </pic:cNvPicPr>
                   </pic:nvPicPr>
                   <pic:blipFill>
-                    <a:blip r:embed="rId25" cstate="print">
+                    <a:blip r:embed="rId27" cstate="print">
                       <a:extLst>
                         <a:ext uri="{28A0092B-C50C-407E-A947-70E740481C1C}">
                           <a14:useLocalDpi xmlns:a14="http://schemas.microsoft.com/office/drawing/2010/main" val="0"/>
@@ -3622,7 +3604,7 @@
           <w:lang w:eastAsia="de-DE"/>
         </w:rPr>
         <w:drawing>
-          <wp:anchor distT="0" distB="0" distL="114300" distR="114300" simplePos="0" relativeHeight="251673600" behindDoc="0" locked="0" layoutInCell="1" allowOverlap="1" wp14:anchorId="31DA4BB3" wp14:editId="1E96CF52">
+          <wp:anchor distT="0" distB="0" distL="114300" distR="114300" simplePos="0" relativeHeight="251673600" behindDoc="0" locked="0" layoutInCell="1" allowOverlap="1" wp14:anchorId="3EB9BC07" wp14:editId="766F2544">
             <wp:simplePos x="0" y="0"/>
             <wp:positionH relativeFrom="margin">
               <wp:posOffset>4538980</wp:posOffset>
@@ -3647,7 +3629,7 @@
                     </pic:cNvPicPr>
                   </pic:nvPicPr>
                   <pic:blipFill>
-                    <a:blip r:embed="rId26" cstate="print">
+                    <a:blip r:embed="rId28" cstate="print">
                       <a:extLst>
                         <a:ext uri="{28A0092B-C50C-407E-A947-70E740481C1C}">
                           <a14:useLocalDpi xmlns:a14="http://schemas.microsoft.com/office/drawing/2010/main" val="0"/>
@@ -3690,7 +3672,7 @@
           <w:lang w:eastAsia="de-DE"/>
         </w:rPr>
         <w:drawing>
-          <wp:anchor distT="0" distB="0" distL="114300" distR="114300" simplePos="0" relativeHeight="251671552" behindDoc="0" locked="0" layoutInCell="1" allowOverlap="1" wp14:anchorId="1A9C4699" wp14:editId="784D0BD5">
+          <wp:anchor distT="0" distB="0" distL="114300" distR="114300" simplePos="0" relativeHeight="251671552" behindDoc="0" locked="0" layoutInCell="1" allowOverlap="1" wp14:anchorId="20F5A1E8" wp14:editId="0A511308">
             <wp:simplePos x="0" y="0"/>
             <wp:positionH relativeFrom="margin">
               <wp:posOffset>33655</wp:posOffset>
@@ -3715,7 +3697,7 @@
                     </pic:cNvPicPr>
                   </pic:nvPicPr>
                   <pic:blipFill>
-                    <a:blip r:embed="rId27" cstate="print">
+                    <a:blip r:embed="rId29" cstate="print">
                       <a:extLst>
                         <a:ext uri="{28A0092B-C50C-407E-A947-70E740481C1C}">
                           <a14:useLocalDpi xmlns:a14="http://schemas.microsoft.com/office/drawing/2010/main" val="0"/>
@@ -3752,55 +3734,13 @@
           </wp:anchor>
         </w:drawing>
       </w:r>
-    </w:p>
-    <w:p>
-      <w:pPr>
-        <w:ind w:left="708"/>
-        <w:rPr>
-          <w:lang w:val="en-US"/>
-        </w:rPr>
-      </w:pPr>
-    </w:p>
-    <w:p>
-      <w:pPr>
-        <w:pStyle w:val="Listenabsatz"/>
-        <w:numPr>
-          <w:ilvl w:val="0"/>
-          <w:numId w:val="4"/>
-        </w:numPr>
-        <w:rPr>
-          <w:lang w:val="en-US"/>
-        </w:rPr>
-      </w:pPr>
-      <w:r>
-        <w:rPr>
-          <w:lang w:val="en-US"/>
-        </w:rPr>
-        <w:t>Unique Level Assets</w:t>
-      </w:r>
-    </w:p>
-    <w:p>
-      <w:pPr>
-        <w:ind w:left="708"/>
-        <w:rPr>
-          <w:lang w:val="en-US"/>
-        </w:rPr>
-      </w:pPr>
-    </w:p>
-    <w:p>
-      <w:pPr>
-        <w:ind w:left="708"/>
-        <w:rPr>
-          <w:lang w:val="en-US"/>
-        </w:rPr>
-      </w:pPr>
       <w:r>
         <w:rPr>
           <w:noProof/>
           <w:lang w:eastAsia="de-DE"/>
         </w:rPr>
         <w:drawing>
-          <wp:anchor distT="0" distB="0" distL="114300" distR="114300" simplePos="0" relativeHeight="251681792" behindDoc="0" locked="0" layoutInCell="1" allowOverlap="1" wp14:anchorId="60D3B445" wp14:editId="34B7AE02">
+          <wp:anchor distT="0" distB="0" distL="114300" distR="114300" simplePos="0" relativeHeight="251681792" behindDoc="0" locked="0" layoutInCell="1" allowOverlap="1" wp14:anchorId="21F50F06" wp14:editId="514E254E">
             <wp:simplePos x="0" y="0"/>
             <wp:positionH relativeFrom="margin">
               <wp:posOffset>1362075</wp:posOffset>
@@ -3825,7 +3765,7 @@
                     </pic:cNvPicPr>
                   </pic:nvPicPr>
                   <pic:blipFill>
-                    <a:blip r:embed="rId28" cstate="print">
+                    <a:blip r:embed="rId30" cstate="print">
                       <a:extLst>
                         <a:ext uri="{28A0092B-C50C-407E-A947-70E740481C1C}">
                           <a14:useLocalDpi xmlns:a14="http://schemas.microsoft.com/office/drawing/2010/main" val="0"/>
@@ -3862,7 +3802,7 @@
           <w:lang w:eastAsia="de-DE"/>
         </w:rPr>
         <w:drawing>
-          <wp:anchor distT="0" distB="0" distL="114300" distR="114300" simplePos="0" relativeHeight="251679744" behindDoc="0" locked="0" layoutInCell="1" allowOverlap="1" wp14:anchorId="69ECADFF" wp14:editId="37DC050D">
+          <wp:anchor distT="0" distB="0" distL="114300" distR="114300" simplePos="0" relativeHeight="251679744" behindDoc="0" locked="0" layoutInCell="1" allowOverlap="1" wp14:anchorId="3DFA1028" wp14:editId="3D4A9ACF">
             <wp:simplePos x="0" y="0"/>
             <wp:positionH relativeFrom="margin">
               <wp:posOffset>228600</wp:posOffset>
@@ -3887,7 +3827,7 @@
                     </pic:cNvPicPr>
                   </pic:nvPicPr>
                   <pic:blipFill>
-                    <a:blip r:embed="rId29" cstate="print">
+                    <a:blip r:embed="rId31" cstate="print">
                       <a:extLst>
                         <a:ext uri="{28A0092B-C50C-407E-A947-70E740481C1C}">
                           <a14:useLocalDpi xmlns:a14="http://schemas.microsoft.com/office/drawing/2010/main" val="0"/>
@@ -3924,7 +3864,7 @@
           <w:lang w:eastAsia="de-DE"/>
         </w:rPr>
         <w:drawing>
-          <wp:anchor distT="0" distB="0" distL="114300" distR="114300" simplePos="0" relativeHeight="251678720" behindDoc="0" locked="0" layoutInCell="1" allowOverlap="1" wp14:anchorId="0EBA8F67" wp14:editId="261C276E">
+          <wp:anchor distT="0" distB="0" distL="114300" distR="114300" simplePos="0" relativeHeight="251678720" behindDoc="0" locked="0" layoutInCell="1" allowOverlap="1" wp14:anchorId="7221CD97" wp14:editId="15D90442">
             <wp:simplePos x="0" y="0"/>
             <wp:positionH relativeFrom="margin">
               <wp:posOffset>2743200</wp:posOffset>
@@ -3949,7 +3889,7 @@
                     </pic:cNvPicPr>
                   </pic:nvPicPr>
                   <pic:blipFill>
-                    <a:blip r:embed="rId30" cstate="print">
+                    <a:blip r:embed="rId32" cstate="print">
                       <a:extLst>
                         <a:ext uri="{28A0092B-C50C-407E-A947-70E740481C1C}">
                           <a14:useLocalDpi xmlns:a14="http://schemas.microsoft.com/office/drawing/2010/main" val="0"/>
@@ -3992,7 +3932,7 @@
           <w:lang w:eastAsia="de-DE"/>
         </w:rPr>
         <w:drawing>
-          <wp:anchor distT="0" distB="0" distL="114300" distR="114300" simplePos="0" relativeHeight="251677696" behindDoc="0" locked="0" layoutInCell="1" allowOverlap="1" wp14:anchorId="2121659A" wp14:editId="19439918">
+          <wp:anchor distT="0" distB="0" distL="114300" distR="114300" simplePos="0" relativeHeight="251677696" behindDoc="0" locked="0" layoutInCell="1" allowOverlap="1" wp14:anchorId="418508C1" wp14:editId="27ADB778">
             <wp:simplePos x="0" y="0"/>
             <wp:positionH relativeFrom="margin">
               <wp:posOffset>1414780</wp:posOffset>
@@ -4017,7 +3957,7 @@
                     </pic:cNvPicPr>
                   </pic:nvPicPr>
                   <pic:blipFill>
-                    <a:blip r:embed="rId31" cstate="print">
+                    <a:blip r:embed="rId33" cstate="print">
                       <a:extLst>
                         <a:ext uri="{28A0092B-C50C-407E-A947-70E740481C1C}">
                           <a14:useLocalDpi xmlns:a14="http://schemas.microsoft.com/office/drawing/2010/main" val="0"/>
@@ -4060,7 +4000,7 @@
           <w:lang w:eastAsia="de-DE"/>
         </w:rPr>
         <w:drawing>
-          <wp:anchor distT="0" distB="0" distL="114300" distR="114300" simplePos="0" relativeHeight="251676672" behindDoc="0" locked="0" layoutInCell="1" allowOverlap="1" wp14:anchorId="5154E085" wp14:editId="40362E00">
+          <wp:anchor distT="0" distB="0" distL="114300" distR="114300" simplePos="0" relativeHeight="251676672" behindDoc="0" locked="0" layoutInCell="1" allowOverlap="1" wp14:anchorId="4E644AE3" wp14:editId="7899CD90">
             <wp:simplePos x="0" y="0"/>
             <wp:positionH relativeFrom="margin">
               <wp:posOffset>9525</wp:posOffset>
@@ -4085,7 +4025,7 @@
                     </pic:cNvPicPr>
                   </pic:nvPicPr>
                   <pic:blipFill>
-                    <a:blip r:embed="rId32" cstate="print">
+                    <a:blip r:embed="rId34" cstate="print">
                       <a:extLst>
                         <a:ext uri="{28A0092B-C50C-407E-A947-70E740481C1C}">
                           <a14:useLocalDpi xmlns:a14="http://schemas.microsoft.com/office/drawing/2010/main" val="0"/>
@@ -4155,7 +4095,7 @@
                     </pic:cNvPicPr>
                   </pic:nvPicPr>
                   <pic:blipFill>
-                    <a:blip r:embed="rId33" cstate="print">
+                    <a:blip r:embed="rId35" cstate="print">
                       <a:extLst>
                         <a:ext uri="{28A0092B-C50C-407E-A947-70E740481C1C}">
                           <a14:useLocalDpi xmlns:a14="http://schemas.microsoft.com/office/drawing/2010/main" val="0"/>
@@ -4238,9 +4178,7 @@
           <w:lang w:val="en-US"/>
         </w:rPr>
       </w:pPr>
-      <w:bookmarkStart w:id="7" w:name="_Toc411323316"/>
-      <w:bookmarkStart w:id="8" w:name="_GoBack"/>
-      <w:bookmarkEnd w:id="8"/>
+      <w:bookmarkStart w:id="8" w:name="_Toc411323316"/>
       <w:r>
         <w:rPr>
           <w:lang w:val="en-US"/>
@@ -4248,7 +4186,7 @@
         <w:lastRenderedPageBreak/>
         <w:t>Team</w:t>
       </w:r>
-      <w:bookmarkEnd w:id="7"/>
+      <w:bookmarkEnd w:id="8"/>
     </w:p>
     <w:p>
       <w:pPr>
@@ -4406,7 +4344,7 @@
           <w:lang w:val="en-US"/>
         </w:rPr>
       </w:pPr>
-      <w:hyperlink r:id="rId34" w:history="1">
+      <w:hyperlink r:id="rId36" w:history="1">
         <w:r>
           <w:rPr>
             <w:rStyle w:val="Hyperlink"/>
@@ -4456,6 +4394,8 @@
       </w:pPr>
     </w:p>
     <w:sectPr>
+      <w:headerReference w:type="default" r:id="rId37"/>
+      <w:footerReference w:type="default" r:id="rId38"/>
       <w:pgSz w:w="11906" w:h="16838"/>
       <w:pgMar w:top="1417" w:right="1417" w:bottom="1134" w:left="1417" w:header="708" w:footer="708" w:gutter="0"/>
       <w:cols w:space="708"/>
@@ -4463,6 +4403,426 @@
     </w:sectPr>
   </w:body>
 </w:document>
+</file>
+
+<file path=word/endnotes.xml><?xml version="1.0" encoding="utf-8"?>
+<w:endnotes xmlns:wpc="http://schemas.microsoft.com/office/word/2010/wordprocessingCanvas" xmlns:mc="http://schemas.openxmlformats.org/markup-compatibility/2006" xmlns:o="urn:schemas-microsoft-com:office:office" xmlns:r="http://schemas.openxmlformats.org/officeDocument/2006/relationships" xmlns:m="http://schemas.openxmlformats.org/officeDocument/2006/math" xmlns:v="urn:schemas-microsoft-com:vml" xmlns:wp14="http://schemas.microsoft.com/office/word/2010/wordprocessingDrawing" xmlns:wp="http://schemas.openxmlformats.org/drawingml/2006/wordprocessingDrawing" xmlns:w10="urn:schemas-microsoft-com:office:word" xmlns:w="http://schemas.openxmlformats.org/wordprocessingml/2006/main" xmlns:w14="http://schemas.microsoft.com/office/word/2010/wordml" xmlns:wpg="http://schemas.microsoft.com/office/word/2010/wordprocessingGroup" xmlns:wpi="http://schemas.microsoft.com/office/word/2010/wordprocessingInk" xmlns:wne="http://schemas.microsoft.com/office/word/2006/wordml" xmlns:wps="http://schemas.microsoft.com/office/word/2010/wordprocessingShape" mc:Ignorable="w14 wp14">
+  <w:endnote w:type="separator" w:id="-1">
+    <w:p>
+      <w:pPr>
+        <w:spacing w:after="0" w:line="240" w:lineRule="auto"/>
+      </w:pPr>
+      <w:r>
+        <w:separator/>
+      </w:r>
+    </w:p>
+  </w:endnote>
+  <w:endnote w:type="continuationSeparator" w:id="0">
+    <w:p>
+      <w:pPr>
+        <w:spacing w:after="0" w:line="240" w:lineRule="auto"/>
+      </w:pPr>
+      <w:r>
+        <w:continuationSeparator/>
+      </w:r>
+    </w:p>
+  </w:endnote>
+</w:endnotes>
+</file>
+
+<file path=word/footer1.xml><?xml version="1.0" encoding="utf-8"?>
+<w:ftr xmlns:wpc="http://schemas.microsoft.com/office/word/2010/wordprocessingCanvas" xmlns:mc="http://schemas.openxmlformats.org/markup-compatibility/2006" xmlns:o="urn:schemas-microsoft-com:office:office" xmlns:r="http://schemas.openxmlformats.org/officeDocument/2006/relationships" xmlns:m="http://schemas.openxmlformats.org/officeDocument/2006/math" xmlns:v="urn:schemas-microsoft-com:vml" xmlns:wp14="http://schemas.microsoft.com/office/word/2010/wordprocessingDrawing" xmlns:wp="http://schemas.openxmlformats.org/drawingml/2006/wordprocessingDrawing" xmlns:w10="urn:schemas-microsoft-com:office:word" xmlns:w="http://schemas.openxmlformats.org/wordprocessingml/2006/main" xmlns:w14="http://schemas.microsoft.com/office/word/2010/wordml" xmlns:wpg="http://schemas.microsoft.com/office/word/2010/wordprocessingGroup" xmlns:wpi="http://schemas.microsoft.com/office/word/2010/wordprocessingInk" xmlns:wne="http://schemas.microsoft.com/office/word/2006/wordml" xmlns:wps="http://schemas.microsoft.com/office/word/2010/wordprocessingShape" mc:Ignorable="w14 wp14">
+  <w:tbl>
+    <w:tblPr>
+      <w:tblpPr w:leftFromText="187" w:rightFromText="187" w:vertAnchor="text" w:tblpY="1"/>
+      <w:tblW w:w="5000" w:type="pct"/>
+      <w:tblLook w:val="04A0" w:firstRow="1" w:lastRow="0" w:firstColumn="1" w:lastColumn="0" w:noHBand="0" w:noVBand="1"/>
+    </w:tblPr>
+    <w:tblGrid>
+      <w:gridCol w:w="4179"/>
+      <w:gridCol w:w="929"/>
+      <w:gridCol w:w="4180"/>
+    </w:tblGrid>
+    <w:tr>
+      <w:trPr>
+        <w:trHeight w:val="151"/>
+      </w:trPr>
+      <w:tc>
+        <w:tcPr>
+          <w:tcW w:w="2250" w:type="pct"/>
+          <w:tcBorders>
+            <w:bottom w:val="single" w:sz="4" w:space="0" w:color="4F81BD" w:themeColor="accent1"/>
+          </w:tcBorders>
+        </w:tcPr>
+        <w:p>
+          <w:pPr>
+            <w:pStyle w:val="Kopfzeile"/>
+            <w:rPr>
+              <w:rFonts w:asciiTheme="majorHAnsi" w:eastAsiaTheme="majorEastAsia" w:hAnsiTheme="majorHAnsi" w:cstheme="majorBidi"/>
+              <w:b/>
+              <w:bCs/>
+            </w:rPr>
+          </w:pPr>
+        </w:p>
+        <w:p>
+          <w:pPr>
+            <w:pStyle w:val="Kopfzeile"/>
+            <w:rPr>
+              <w:rFonts w:asciiTheme="majorHAnsi" w:eastAsiaTheme="majorEastAsia" w:hAnsiTheme="majorHAnsi" w:cstheme="majorBidi"/>
+              <w:b/>
+              <w:bCs/>
+            </w:rPr>
+          </w:pPr>
+        </w:p>
+      </w:tc>
+      <w:tc>
+        <w:tcPr>
+          <w:tcW w:w="500" w:type="pct"/>
+          <w:vMerge w:val="restart"/>
+          <w:noWrap/>
+          <w:vAlign w:val="center"/>
+        </w:tcPr>
+        <w:p>
+          <w:pPr>
+            <w:pStyle w:val="KeinLeerraum"/>
+            <w:rPr>
+              <w:rFonts w:asciiTheme="majorHAnsi" w:eastAsiaTheme="majorEastAsia" w:hAnsiTheme="majorHAnsi" w:cstheme="majorBidi"/>
+            </w:rPr>
+          </w:pPr>
+          <w:r>
+            <w:rPr>
+              <w:rFonts w:asciiTheme="majorHAnsi" w:eastAsiaTheme="majorEastAsia" w:hAnsiTheme="majorHAnsi" w:cstheme="majorBidi"/>
+              <w:b/>
+              <w:bCs/>
+            </w:rPr>
+            <w:t xml:space="preserve">Seite </w:t>
+          </w:r>
+          <w:r>
+            <w:rPr>
+              <w:rFonts w:eastAsiaTheme="minorEastAsia"/>
+            </w:rPr>
+            <w:fldChar w:fldCharType="begin"/>
+          </w:r>
+          <w:r>
+            <w:instrText>PAGE  \* MERGEFORMAT</w:instrText>
+          </w:r>
+          <w:r>
+            <w:rPr>
+              <w:rFonts w:eastAsiaTheme="minorEastAsia"/>
+            </w:rPr>
+            <w:fldChar w:fldCharType="separate"/>
+          </w:r>
+          <w:r>
+            <w:rPr>
+              <w:rFonts w:asciiTheme="majorHAnsi" w:eastAsiaTheme="majorEastAsia" w:hAnsiTheme="majorHAnsi" w:cstheme="majorBidi"/>
+              <w:b/>
+              <w:bCs/>
+              <w:noProof/>
+            </w:rPr>
+            <w:t>7</w:t>
+          </w:r>
+          <w:r>
+            <w:rPr>
+              <w:rFonts w:asciiTheme="majorHAnsi" w:eastAsiaTheme="majorEastAsia" w:hAnsiTheme="majorHAnsi" w:cstheme="majorBidi"/>
+              <w:b/>
+              <w:bCs/>
+            </w:rPr>
+            <w:fldChar w:fldCharType="end"/>
+          </w:r>
+        </w:p>
+      </w:tc>
+      <w:tc>
+        <w:tcPr>
+          <w:tcW w:w="2250" w:type="pct"/>
+          <w:tcBorders>
+            <w:bottom w:val="single" w:sz="4" w:space="0" w:color="4F81BD" w:themeColor="accent1"/>
+          </w:tcBorders>
+        </w:tcPr>
+        <w:p>
+          <w:pPr>
+            <w:pStyle w:val="Kopfzeile"/>
+            <w:rPr>
+              <w:rFonts w:asciiTheme="majorHAnsi" w:eastAsiaTheme="majorEastAsia" w:hAnsiTheme="majorHAnsi" w:cstheme="majorBidi"/>
+              <w:b/>
+              <w:bCs/>
+            </w:rPr>
+          </w:pPr>
+        </w:p>
+      </w:tc>
+    </w:tr>
+    <w:tr>
+      <w:trPr>
+        <w:trHeight w:val="150"/>
+      </w:trPr>
+      <w:tc>
+        <w:tcPr>
+          <w:tcW w:w="2250" w:type="pct"/>
+          <w:tcBorders>
+            <w:top w:val="single" w:sz="4" w:space="0" w:color="4F81BD" w:themeColor="accent1"/>
+          </w:tcBorders>
+        </w:tcPr>
+        <w:p>
+          <w:pPr>
+            <w:pStyle w:val="Kopfzeile"/>
+            <w:rPr>
+              <w:rFonts w:asciiTheme="majorHAnsi" w:eastAsiaTheme="majorEastAsia" w:hAnsiTheme="majorHAnsi" w:cstheme="majorBidi"/>
+              <w:b/>
+              <w:bCs/>
+            </w:rPr>
+          </w:pPr>
+        </w:p>
+      </w:tc>
+      <w:tc>
+        <w:tcPr>
+          <w:tcW w:w="500" w:type="pct"/>
+          <w:vMerge/>
+        </w:tcPr>
+        <w:p>
+          <w:pPr>
+            <w:pStyle w:val="Kopfzeile"/>
+            <w:jc w:val="center"/>
+            <w:rPr>
+              <w:rFonts w:asciiTheme="majorHAnsi" w:eastAsiaTheme="majorEastAsia" w:hAnsiTheme="majorHAnsi" w:cstheme="majorBidi"/>
+              <w:b/>
+              <w:bCs/>
+            </w:rPr>
+          </w:pPr>
+        </w:p>
+      </w:tc>
+      <w:tc>
+        <w:tcPr>
+          <w:tcW w:w="2250" w:type="pct"/>
+          <w:tcBorders>
+            <w:top w:val="single" w:sz="4" w:space="0" w:color="4F81BD" w:themeColor="accent1"/>
+          </w:tcBorders>
+        </w:tcPr>
+        <w:p>
+          <w:pPr>
+            <w:pStyle w:val="Kopfzeile"/>
+            <w:rPr>
+              <w:rFonts w:asciiTheme="majorHAnsi" w:eastAsiaTheme="majorEastAsia" w:hAnsiTheme="majorHAnsi" w:cstheme="majorBidi"/>
+              <w:b/>
+              <w:bCs/>
+            </w:rPr>
+          </w:pPr>
+        </w:p>
+      </w:tc>
+    </w:tr>
+  </w:tbl>
+  <w:p>
+    <w:pPr>
+      <w:pStyle w:val="Fuzeile"/>
+    </w:pPr>
+  </w:p>
+</w:ftr>
+</file>
+
+<file path=word/footnotes.xml><?xml version="1.0" encoding="utf-8"?>
+<w:footnotes xmlns:wpc="http://schemas.microsoft.com/office/word/2010/wordprocessingCanvas" xmlns:mc="http://schemas.openxmlformats.org/markup-compatibility/2006" xmlns:o="urn:schemas-microsoft-com:office:office" xmlns:r="http://schemas.openxmlformats.org/officeDocument/2006/relationships" xmlns:m="http://schemas.openxmlformats.org/officeDocument/2006/math" xmlns:v="urn:schemas-microsoft-com:vml" xmlns:wp14="http://schemas.microsoft.com/office/word/2010/wordprocessingDrawing" xmlns:wp="http://schemas.openxmlformats.org/drawingml/2006/wordprocessingDrawing" xmlns:w10="urn:schemas-microsoft-com:office:word" xmlns:w="http://schemas.openxmlformats.org/wordprocessingml/2006/main" xmlns:w14="http://schemas.microsoft.com/office/word/2010/wordml" xmlns:wpg="http://schemas.microsoft.com/office/word/2010/wordprocessingGroup" xmlns:wpi="http://schemas.microsoft.com/office/word/2010/wordprocessingInk" xmlns:wne="http://schemas.microsoft.com/office/word/2006/wordml" xmlns:wps="http://schemas.microsoft.com/office/word/2010/wordprocessingShape" mc:Ignorable="w14 wp14">
+  <w:footnote w:type="separator" w:id="-1">
+    <w:p>
+      <w:pPr>
+        <w:spacing w:after="0" w:line="240" w:lineRule="auto"/>
+      </w:pPr>
+      <w:r>
+        <w:separator/>
+      </w:r>
+    </w:p>
+  </w:footnote>
+  <w:footnote w:type="continuationSeparator" w:id="0">
+    <w:p>
+      <w:pPr>
+        <w:spacing w:after="0" w:line="240" w:lineRule="auto"/>
+      </w:pPr>
+      <w:r>
+        <w:continuationSeparator/>
+      </w:r>
+    </w:p>
+  </w:footnote>
+</w:footnotes>
+</file>
+
+<file path=word/header1.xml><?xml version="1.0" encoding="utf-8"?>
+<w:hdr xmlns:wpc="http://schemas.microsoft.com/office/word/2010/wordprocessingCanvas" xmlns:mc="http://schemas.openxmlformats.org/markup-compatibility/2006" xmlns:o="urn:schemas-microsoft-com:office:office" xmlns:r="http://schemas.openxmlformats.org/officeDocument/2006/relationships" xmlns:m="http://schemas.openxmlformats.org/officeDocument/2006/math" xmlns:v="urn:schemas-microsoft-com:vml" xmlns:wp14="http://schemas.microsoft.com/office/word/2010/wordprocessingDrawing" xmlns:wp="http://schemas.openxmlformats.org/drawingml/2006/wordprocessingDrawing" xmlns:w10="urn:schemas-microsoft-com:office:word" xmlns:w="http://schemas.openxmlformats.org/wordprocessingml/2006/main" xmlns:w14="http://schemas.microsoft.com/office/word/2010/wordml" xmlns:wpg="http://schemas.microsoft.com/office/word/2010/wordprocessingGroup" xmlns:wpi="http://schemas.microsoft.com/office/word/2010/wordprocessingInk" xmlns:wne="http://schemas.microsoft.com/office/word/2006/wordml" xmlns:wps="http://schemas.microsoft.com/office/word/2010/wordprocessingShape" mc:Ignorable="w14 wp14">
+  <w:sdt>
+    <w:sdtPr>
+      <w:rPr>
+        <w:b/>
+        <w:bCs/>
+        <w:color w:val="808080" w:themeColor="background1" w:themeShade="80"/>
+        <w:szCs w:val="28"/>
+        <w:lang w:val="en-US"/>
+      </w:rPr>
+      <w:alias w:val="Titel"/>
+      <w:id w:val="77887899"/>
+      <w:placeholder>
+        <w:docPart w:val="8ABA7B65EA8C4301B99A2F483823D36D"/>
+      </w:placeholder>
+      <w:dataBinding w:prefixMappings="xmlns:ns0='http://schemas.openxmlformats.org/package/2006/metadata/core-properties' xmlns:ns1='http://purl.org/dc/elements/1.1/'" w:xpath="/ns0:coreProperties[1]/ns1:title[1]" w:storeItemID="{6C3C8BC8-F283-45AE-878A-BAB7291924A1}"/>
+      <w:text/>
+    </w:sdtPr>
+    <w:sdtContent>
+      <w:p>
+        <w:pPr>
+          <w:pStyle w:val="Kopfzeile"/>
+          <w:tabs>
+            <w:tab w:val="left" w:pos="2580"/>
+            <w:tab w:val="left" w:pos="2985"/>
+          </w:tabs>
+          <w:spacing w:after="120" w:line="276" w:lineRule="auto"/>
+          <w:jc w:val="right"/>
+          <w:rPr>
+            <w:b/>
+            <w:bCs/>
+            <w:color w:val="1F497D" w:themeColor="text2"/>
+            <w:sz w:val="28"/>
+            <w:szCs w:val="28"/>
+            <w:lang w:val="en-US"/>
+          </w:rPr>
+        </w:pPr>
+        <w:r>
+          <w:rPr>
+            <w:b/>
+            <w:bCs/>
+            <w:color w:val="808080" w:themeColor="background1" w:themeShade="80"/>
+            <w:szCs w:val="28"/>
+            <w:lang w:val="en-US"/>
+          </w:rPr>
+          <w:t>Vision</w:t>
+        </w:r>
+        <w:r>
+          <w:rPr>
+            <w:b/>
+            <w:bCs/>
+            <w:color w:val="808080" w:themeColor="background1" w:themeShade="80"/>
+            <w:szCs w:val="28"/>
+            <w:lang w:val="en-US"/>
+          </w:rPr>
+          <w:t xml:space="preserve"> Document „S.A.W.Z.E</w:t>
+        </w:r>
+        <w:proofErr w:type="gramStart"/>
+        <w:r>
+          <w:rPr>
+            <w:b/>
+            <w:bCs/>
+            <w:color w:val="808080" w:themeColor="background1" w:themeShade="80"/>
+            <w:szCs w:val="28"/>
+            <w:lang w:val="en-US"/>
+          </w:rPr>
+          <w:t>.“</w:t>
+        </w:r>
+        <w:proofErr w:type="gramEnd"/>
+      </w:p>
+    </w:sdtContent>
+  </w:sdt>
+  <w:sdt>
+    <w:sdtPr>
+      <w:rPr>
+        <w:bCs/>
+        <w:color w:val="808080" w:themeColor="background1" w:themeShade="80"/>
+        <w:szCs w:val="28"/>
+        <w:lang w:val="en-US"/>
+      </w:rPr>
+      <w:alias w:val="Untertitel"/>
+      <w:id w:val="77887903"/>
+      <w:placeholder>
+        <w:docPart w:val="6391F2A401B4472F98D7B622F9B5472E"/>
+      </w:placeholder>
+      <w:dataBinding w:prefixMappings="xmlns:ns0='http://schemas.openxmlformats.org/package/2006/metadata/core-properties' xmlns:ns1='http://purl.org/dc/elements/1.1/'" w:xpath="/ns0:coreProperties[1]/ns1:subject[1]" w:storeItemID="{6C3C8BC8-F283-45AE-878A-BAB7291924A1}"/>
+      <w:text/>
+    </w:sdtPr>
+    <w:sdtContent>
+      <w:p>
+        <w:pPr>
+          <w:pStyle w:val="Kopfzeile"/>
+          <w:tabs>
+            <w:tab w:val="left" w:pos="2580"/>
+            <w:tab w:val="left" w:pos="2985"/>
+          </w:tabs>
+          <w:spacing w:after="120" w:line="276" w:lineRule="auto"/>
+          <w:jc w:val="right"/>
+          <w:rPr>
+            <w:color w:val="4F81BD" w:themeColor="accent1"/>
+            <w:lang w:val="en-US"/>
+          </w:rPr>
+        </w:pPr>
+        <w:r>
+          <w:rPr>
+            <w:bCs/>
+            <w:color w:val="808080" w:themeColor="background1" w:themeShade="80"/>
+            <w:szCs w:val="28"/>
+            <w:lang w:val="en-US"/>
+          </w:rPr>
+          <w:t xml:space="preserve">Project </w:t>
+        </w:r>
+        <w:proofErr w:type="spellStart"/>
+        <w:r>
+          <w:rPr>
+            <w:bCs/>
+            <w:color w:val="808080" w:themeColor="background1" w:themeShade="80"/>
+            <w:szCs w:val="28"/>
+            <w:lang w:val="en-US"/>
+          </w:rPr>
+          <w:t>Arbeit</w:t>
+        </w:r>
+        <w:proofErr w:type="spellEnd"/>
+        <w:r>
+          <w:rPr>
+            <w:bCs/>
+            <w:color w:val="808080" w:themeColor="background1" w:themeShade="80"/>
+            <w:szCs w:val="28"/>
+            <w:lang w:val="en-US"/>
+          </w:rPr>
+          <w:t xml:space="preserve"> 1.Semester, Games Academy Berlin</w:t>
+        </w:r>
+      </w:p>
+    </w:sdtContent>
+  </w:sdt>
+  <w:sdt>
+    <w:sdtPr>
+      <w:rPr>
+        <w:color w:val="7F7F7F" w:themeColor="text1" w:themeTint="80"/>
+      </w:rPr>
+      <w:alias w:val="Autor"/>
+      <w:id w:val="77887908"/>
+      <w:placeholder>
+        <w:docPart w:val="C0E7F4868CAD40EE87E5050109A9BD84"/>
+      </w:placeholder>
+      <w:dataBinding w:prefixMappings="xmlns:ns0='http://schemas.openxmlformats.org/package/2006/metadata/core-properties' xmlns:ns1='http://purl.org/dc/elements/1.1/'" w:xpath="/ns0:coreProperties[1]/ns1:creator[1]" w:storeItemID="{6C3C8BC8-F283-45AE-878A-BAB7291924A1}"/>
+      <w:text/>
+    </w:sdtPr>
+    <w:sdtContent>
+      <w:p>
+        <w:pPr>
+          <w:pStyle w:val="Kopfzeile"/>
+          <w:pBdr>
+            <w:bottom w:val="single" w:sz="4" w:space="1" w:color="A5A5A5" w:themeColor="background1" w:themeShade="A5"/>
+          </w:pBdr>
+          <w:tabs>
+            <w:tab w:val="left" w:pos="2580"/>
+            <w:tab w:val="left" w:pos="2985"/>
+          </w:tabs>
+          <w:spacing w:after="120" w:line="276" w:lineRule="auto"/>
+          <w:jc w:val="right"/>
+          <w:rPr>
+            <w:color w:val="7F7F7F" w:themeColor="text1" w:themeTint="80"/>
+          </w:rPr>
+        </w:pPr>
+        <w:r>
+          <w:rPr>
+            <w:color w:val="7F7F7F" w:themeColor="text1" w:themeTint="80"/>
+          </w:rPr>
+          <w:t>10.02.2015</w:t>
+        </w:r>
+      </w:p>
+    </w:sdtContent>
+  </w:sdt>
+  <w:p>
+    <w:pPr>
+      <w:pStyle w:val="Kopfzeile"/>
+    </w:pPr>
+  </w:p>
+</w:hdr>
 </file>
 
 <file path=word/numbering.xml><?xml version="1.0" encoding="utf-8"?>
@@ -4477,7 +4837,7 @@
       <w:lvlText w:val=""/>
       <w:lvlJc w:val="left"/>
       <w:pPr>
-        <w:ind w:left="720" w:hanging="360"/>
+        <w:ind w:left="644" w:hanging="360"/>
       </w:pPr>
       <w:rPr>
         <w:rFonts w:ascii="Symbol" w:hAnsi="Symbol" w:hint="default"/>
@@ -5128,6 +5488,7 @@
   </w:style>
   <w:style w:type="paragraph" w:styleId="KeinLeerraum">
     <w:name w:val="No Spacing"/>
+    <w:link w:val="KeinLeerraumZchn"/>
     <w:uiPriority w:val="1"/>
     <w:qFormat/>
     <w:rsid w:val="00A64262"/>
@@ -5197,6 +5558,57 @@
     <w:pPr>
       <w:spacing w:after="100"/>
     </w:pPr>
+  </w:style>
+  <w:style w:type="paragraph" w:styleId="Kopfzeile">
+    <w:name w:val="header"/>
+    <w:basedOn w:val="Standard"/>
+    <w:link w:val="KopfzeileZchn"/>
+    <w:uiPriority w:val="99"/>
+    <w:unhideWhenUsed/>
+    <w:rsid w:val="00055FB9"/>
+    <w:pPr>
+      <w:tabs>
+        <w:tab w:val="center" w:pos="4536"/>
+        <w:tab w:val="right" w:pos="9072"/>
+      </w:tabs>
+      <w:spacing w:after="0" w:line="240" w:lineRule="auto"/>
+    </w:pPr>
+  </w:style>
+  <w:style w:type="character" w:customStyle="1" w:styleId="KopfzeileZchn">
+    <w:name w:val="Kopfzeile Zchn"/>
+    <w:basedOn w:val="Absatz-Standardschriftart"/>
+    <w:link w:val="Kopfzeile"/>
+    <w:uiPriority w:val="99"/>
+    <w:rsid w:val="00055FB9"/>
+  </w:style>
+  <w:style w:type="paragraph" w:styleId="Fuzeile">
+    <w:name w:val="footer"/>
+    <w:basedOn w:val="Standard"/>
+    <w:link w:val="FuzeileZchn"/>
+    <w:uiPriority w:val="99"/>
+    <w:unhideWhenUsed/>
+    <w:rsid w:val="00055FB9"/>
+    <w:pPr>
+      <w:tabs>
+        <w:tab w:val="center" w:pos="4536"/>
+        <w:tab w:val="right" w:pos="9072"/>
+      </w:tabs>
+      <w:spacing w:after="0" w:line="240" w:lineRule="auto"/>
+    </w:pPr>
+  </w:style>
+  <w:style w:type="character" w:customStyle="1" w:styleId="FuzeileZchn">
+    <w:name w:val="Fußzeile Zchn"/>
+    <w:basedOn w:val="Absatz-Standardschriftart"/>
+    <w:link w:val="Fuzeile"/>
+    <w:uiPriority w:val="99"/>
+    <w:rsid w:val="00055FB9"/>
+  </w:style>
+  <w:style w:type="character" w:customStyle="1" w:styleId="KeinLeerraumZchn">
+    <w:name w:val="Kein Leerraum Zchn"/>
+    <w:basedOn w:val="Absatz-Standardschriftart"/>
+    <w:link w:val="KeinLeerraum"/>
+    <w:uiPriority w:val="1"/>
+    <w:rsid w:val="00055FB9"/>
   </w:style>
 </w:styles>
 </file>
@@ -5470,6 +5882,7 @@
   </w:style>
   <w:style w:type="paragraph" w:styleId="KeinLeerraum">
     <w:name w:val="No Spacing"/>
+    <w:link w:val="KeinLeerraumZchn"/>
     <w:uiPriority w:val="1"/>
     <w:qFormat/>
     <w:rsid w:val="00A64262"/>
@@ -5540,7 +5953,691 @@
       <w:spacing w:after="100"/>
     </w:pPr>
   </w:style>
+  <w:style w:type="paragraph" w:styleId="Kopfzeile">
+    <w:name w:val="header"/>
+    <w:basedOn w:val="Standard"/>
+    <w:link w:val="KopfzeileZchn"/>
+    <w:uiPriority w:val="99"/>
+    <w:unhideWhenUsed/>
+    <w:rsid w:val="00055FB9"/>
+    <w:pPr>
+      <w:tabs>
+        <w:tab w:val="center" w:pos="4536"/>
+        <w:tab w:val="right" w:pos="9072"/>
+      </w:tabs>
+      <w:spacing w:after="0" w:line="240" w:lineRule="auto"/>
+    </w:pPr>
+  </w:style>
+  <w:style w:type="character" w:customStyle="1" w:styleId="KopfzeileZchn">
+    <w:name w:val="Kopfzeile Zchn"/>
+    <w:basedOn w:val="Absatz-Standardschriftart"/>
+    <w:link w:val="Kopfzeile"/>
+    <w:uiPriority w:val="99"/>
+    <w:rsid w:val="00055FB9"/>
+  </w:style>
+  <w:style w:type="paragraph" w:styleId="Fuzeile">
+    <w:name w:val="footer"/>
+    <w:basedOn w:val="Standard"/>
+    <w:link w:val="FuzeileZchn"/>
+    <w:uiPriority w:val="99"/>
+    <w:unhideWhenUsed/>
+    <w:rsid w:val="00055FB9"/>
+    <w:pPr>
+      <w:tabs>
+        <w:tab w:val="center" w:pos="4536"/>
+        <w:tab w:val="right" w:pos="9072"/>
+      </w:tabs>
+      <w:spacing w:after="0" w:line="240" w:lineRule="auto"/>
+    </w:pPr>
+  </w:style>
+  <w:style w:type="character" w:customStyle="1" w:styleId="FuzeileZchn">
+    <w:name w:val="Fußzeile Zchn"/>
+    <w:basedOn w:val="Absatz-Standardschriftart"/>
+    <w:link w:val="Fuzeile"/>
+    <w:uiPriority w:val="99"/>
+    <w:rsid w:val="00055FB9"/>
+  </w:style>
+  <w:style w:type="character" w:customStyle="1" w:styleId="KeinLeerraumZchn">
+    <w:name w:val="Kein Leerraum Zchn"/>
+    <w:basedOn w:val="Absatz-Standardschriftart"/>
+    <w:link w:val="KeinLeerraum"/>
+    <w:uiPriority w:val="1"/>
+    <w:rsid w:val="00055FB9"/>
+  </w:style>
 </w:styles>
+</file>
+
+<file path=word/glossary/document.xml><?xml version="1.0" encoding="utf-8"?>
+<w:glossaryDocument xmlns:wpc="http://schemas.microsoft.com/office/word/2010/wordprocessingCanvas" xmlns:mc="http://schemas.openxmlformats.org/markup-compatibility/2006" xmlns:o="urn:schemas-microsoft-com:office:office" xmlns:r="http://schemas.openxmlformats.org/officeDocument/2006/relationships" xmlns:m="http://schemas.openxmlformats.org/officeDocument/2006/math" xmlns:v="urn:schemas-microsoft-com:vml" xmlns:wp14="http://schemas.microsoft.com/office/word/2010/wordprocessingDrawing" xmlns:wp="http://schemas.openxmlformats.org/drawingml/2006/wordprocessingDrawing" xmlns:w10="urn:schemas-microsoft-com:office:word" xmlns:w="http://schemas.openxmlformats.org/wordprocessingml/2006/main" xmlns:w14="http://schemas.microsoft.com/office/word/2010/wordml" xmlns:wpg="http://schemas.microsoft.com/office/word/2010/wordprocessingGroup" xmlns:wpi="http://schemas.microsoft.com/office/word/2010/wordprocessingInk" xmlns:wne="http://schemas.microsoft.com/office/word/2006/wordml" xmlns:wps="http://schemas.microsoft.com/office/word/2010/wordprocessingShape" mc:Ignorable="w14 wp14">
+  <w:docParts>
+    <w:docPart>
+      <w:docPartPr>
+        <w:name w:val="8ABA7B65EA8C4301B99A2F483823D36D"/>
+        <w:category>
+          <w:name w:val="Allgemein"/>
+          <w:gallery w:val="placeholder"/>
+        </w:category>
+        <w:types>
+          <w:type w:val="bbPlcHdr"/>
+        </w:types>
+        <w:behaviors>
+          <w:behavior w:val="content"/>
+        </w:behaviors>
+        <w:guid w:val="{2A2831B7-5779-4847-87B2-7E8670B9B09C}"/>
+      </w:docPartPr>
+      <w:docPartBody>
+        <w:p>
+          <w:pPr>
+            <w:pStyle w:val="8ABA7B65EA8C4301B99A2F483823D36D"/>
+          </w:pPr>
+          <w:r>
+            <w:rPr>
+              <w:b/>
+              <w:bCs/>
+              <w:color w:val="1F497D" w:themeColor="text2"/>
+              <w:sz w:val="28"/>
+              <w:szCs w:val="28"/>
+            </w:rPr>
+            <w:t>[Geben Sie den Titel des Dokuments ein]</w:t>
+          </w:r>
+        </w:p>
+      </w:docPartBody>
+    </w:docPart>
+    <w:docPart>
+      <w:docPartPr>
+        <w:name w:val="6391F2A401B4472F98D7B622F9B5472E"/>
+        <w:category>
+          <w:name w:val="Allgemein"/>
+          <w:gallery w:val="placeholder"/>
+        </w:category>
+        <w:types>
+          <w:type w:val="bbPlcHdr"/>
+        </w:types>
+        <w:behaviors>
+          <w:behavior w:val="content"/>
+        </w:behaviors>
+        <w:guid w:val="{BB0ADC99-E7FA-42D2-8799-9A8F35680DAE}"/>
+      </w:docPartPr>
+      <w:docPartBody>
+        <w:p>
+          <w:pPr>
+            <w:pStyle w:val="6391F2A401B4472F98D7B622F9B5472E"/>
+          </w:pPr>
+          <w:r>
+            <w:rPr>
+              <w:color w:val="4F81BD" w:themeColor="accent1"/>
+            </w:rPr>
+            <w:t>[Geben Sie den Untertitel des Dokuments ein]</w:t>
+          </w:r>
+        </w:p>
+      </w:docPartBody>
+    </w:docPart>
+    <w:docPart>
+      <w:docPartPr>
+        <w:name w:val="C0E7F4868CAD40EE87E5050109A9BD84"/>
+        <w:category>
+          <w:name w:val="Allgemein"/>
+          <w:gallery w:val="placeholder"/>
+        </w:category>
+        <w:types>
+          <w:type w:val="bbPlcHdr"/>
+        </w:types>
+        <w:behaviors>
+          <w:behavior w:val="content"/>
+        </w:behaviors>
+        <w:guid w:val="{B08E89A9-FE71-49BC-9F49-F6E80BC847CD}"/>
+      </w:docPartPr>
+      <w:docPartBody>
+        <w:p>
+          <w:pPr>
+            <w:pStyle w:val="C0E7F4868CAD40EE87E5050109A9BD84"/>
+          </w:pPr>
+          <w:r>
+            <w:rPr>
+              <w:color w:val="808080" w:themeColor="text1" w:themeTint="7F"/>
+            </w:rPr>
+            <w:t>[Geben Sie den Namen des Autors ein]</w:t>
+          </w:r>
+        </w:p>
+      </w:docPartBody>
+    </w:docPart>
+  </w:docParts>
+</w:glossaryDocument>
+</file>
+
+<file path=word/glossary/fontTable.xml><?xml version="1.0" encoding="utf-8"?>
+<w:fonts xmlns:mc="http://schemas.openxmlformats.org/markup-compatibility/2006" xmlns:r="http://schemas.openxmlformats.org/officeDocument/2006/relationships" xmlns:w="http://schemas.openxmlformats.org/wordprocessingml/2006/main" xmlns:w14="http://schemas.microsoft.com/office/word/2010/wordml" mc:Ignorable="w14">
+  <w:font w:name="Symbol">
+    <w:panose1 w:val="05050102010706020507"/>
+    <w:charset w:val="02"/>
+    <w:family w:val="roman"/>
+    <w:pitch w:val="variable"/>
+    <w:sig w:usb0="00000000" w:usb1="10000000" w:usb2="00000000" w:usb3="00000000" w:csb0="80000000" w:csb1="00000000"/>
+  </w:font>
+  <w:font w:name="Times New Roman">
+    <w:panose1 w:val="02020603050405020304"/>
+    <w:charset w:val="00"/>
+    <w:family w:val="roman"/>
+    <w:pitch w:val="variable"/>
+    <w:sig w:usb0="E0002AFF" w:usb1="C0007841" w:usb2="00000009" w:usb3="00000000" w:csb0="000001FF" w:csb1="00000000"/>
+  </w:font>
+  <w:font w:name="Wingdings">
+    <w:panose1 w:val="05000000000000000000"/>
+    <w:charset w:val="02"/>
+    <w:family w:val="auto"/>
+    <w:pitch w:val="variable"/>
+    <w:sig w:usb0="00000000" w:usb1="10000000" w:usb2="00000000" w:usb3="00000000" w:csb0="80000000" w:csb1="00000000"/>
+  </w:font>
+  <w:font w:name="Courier New">
+    <w:panose1 w:val="02070309020205020404"/>
+    <w:charset w:val="00"/>
+    <w:family w:val="modern"/>
+    <w:pitch w:val="fixed"/>
+    <w:sig w:usb0="E0002AFF" w:usb1="C0007843" w:usb2="00000009" w:usb3="00000000" w:csb0="000001FF" w:csb1="00000000"/>
+  </w:font>
+  <w:font w:name="Calibri">
+    <w:panose1 w:val="020F0502020204030204"/>
+    <w:charset w:val="00"/>
+    <w:family w:val="swiss"/>
+    <w:pitch w:val="variable"/>
+    <w:sig w:usb0="E00002FF" w:usb1="4000ACFF" w:usb2="00000001" w:usb3="00000000" w:csb0="0000019F" w:csb1="00000000"/>
+  </w:font>
+  <w:font w:name="Cambria">
+    <w:panose1 w:val="02040503050406030204"/>
+    <w:charset w:val="00"/>
+    <w:family w:val="roman"/>
+    <w:pitch w:val="variable"/>
+    <w:sig w:usb0="E00002FF" w:usb1="400004FF" w:usb2="00000000" w:usb3="00000000" w:csb0="0000019F" w:csb1="00000000"/>
+  </w:font>
+  <w:font w:name="Tahoma">
+    <w:panose1 w:val="020B0604030504040204"/>
+    <w:charset w:val="00"/>
+    <w:family w:val="swiss"/>
+    <w:pitch w:val="variable"/>
+    <w:sig w:usb0="E1002EFF" w:usb1="C000605B" w:usb2="00000029" w:usb3="00000000" w:csb0="000101FF" w:csb1="00000000"/>
+  </w:font>
+</w:fonts>
+</file>
+
+<file path=word/glossary/settings.xml><?xml version="1.0" encoding="utf-8"?>
+<w:settings xmlns:mc="http://schemas.openxmlformats.org/markup-compatibility/2006" xmlns:o="urn:schemas-microsoft-com:office:office" xmlns:r="http://schemas.openxmlformats.org/officeDocument/2006/relationships" xmlns:m="http://schemas.openxmlformats.org/officeDocument/2006/math" xmlns:v="urn:schemas-microsoft-com:vml" xmlns:w10="urn:schemas-microsoft-com:office:word" xmlns:w="http://schemas.openxmlformats.org/wordprocessingml/2006/main" xmlns:w14="http://schemas.microsoft.com/office/word/2010/wordml" xmlns:sl="http://schemas.openxmlformats.org/schemaLibrary/2006/main" mc:Ignorable="w14">
+  <w:view w:val="normal"/>
+  <w:defaultTabStop w:val="708"/>
+  <w:hyphenationZone w:val="425"/>
+  <w:characterSpacingControl w:val="doNotCompress"/>
+  <w:compat>
+    <w:useFELayout/>
+    <w:compatSetting w:name="compatibilityMode" w:uri="http://schemas.microsoft.com/office/word" w:val="14"/>
+    <w:compatSetting w:name="overrideTableStyleFontSizeAndJustification" w:uri="http://schemas.microsoft.com/office/word" w:val="1"/>
+    <w:compatSetting w:name="enableOpenTypeFeatures" w:uri="http://schemas.microsoft.com/office/word" w:val="1"/>
+    <w:compatSetting w:name="doNotFlipMirrorIndents" w:uri="http://schemas.microsoft.com/office/word" w:val="1"/>
+  </w:compat>
+  <w:rsids>
+    <w:rsidRoot w:val="0055043E"/>
+    <w:rsid w:val="0055043E"/>
+    <w:rsid w:val="00F94347"/>
+  </w:rsids>
+  <m:mathPr>
+    <m:mathFont m:val="Cambria Math"/>
+    <m:brkBin m:val="before"/>
+    <m:brkBinSub m:val="--"/>
+    <m:smallFrac m:val="0"/>
+    <m:dispDef/>
+    <m:lMargin m:val="0"/>
+    <m:rMargin m:val="0"/>
+    <m:defJc m:val="centerGroup"/>
+    <m:wrapIndent m:val="1440"/>
+    <m:intLim m:val="subSup"/>
+    <m:naryLim m:val="undOvr"/>
+  </m:mathPr>
+  <w:themeFontLang w:val="de-DE"/>
+  <w:clrSchemeMapping w:bg1="light1" w:t1="dark1" w:bg2="light2" w:t2="dark2" w:accent1="accent1" w:accent2="accent2" w:accent3="accent3" w:accent4="accent4" w:accent5="accent5" w:accent6="accent6" w:hyperlink="hyperlink" w:followedHyperlink="followedHyperlink"/>
+  <w:decimalSymbol w:val=","/>
+  <w:listSeparator w:val=";"/>
+</w:settings>
+</file>
+
+<file path=word/glossary/styles.xml><?xml version="1.0" encoding="utf-8"?>
+<w:styles xmlns:mc="http://schemas.openxmlformats.org/markup-compatibility/2006" xmlns:r="http://schemas.openxmlformats.org/officeDocument/2006/relationships" xmlns:w="http://schemas.openxmlformats.org/wordprocessingml/2006/main" xmlns:w14="http://schemas.microsoft.com/office/word/2010/wordml" mc:Ignorable="w14">
+  <w:docDefaults>
+    <w:rPrDefault>
+      <w:rPr>
+        <w:rFonts w:asciiTheme="minorHAnsi" w:eastAsiaTheme="minorEastAsia" w:hAnsiTheme="minorHAnsi" w:cstheme="minorBidi"/>
+        <w:sz w:val="22"/>
+        <w:szCs w:val="22"/>
+        <w:lang w:val="de-DE" w:eastAsia="de-DE" w:bidi="ar-SA"/>
+      </w:rPr>
+    </w:rPrDefault>
+    <w:pPrDefault>
+      <w:pPr>
+        <w:spacing w:after="200" w:line="276" w:lineRule="auto"/>
+      </w:pPr>
+    </w:pPrDefault>
+  </w:docDefaults>
+  <w:latentStyles w:defLockedState="0" w:defUIPriority="99" w:defSemiHidden="1" w:defUnhideWhenUsed="1" w:defQFormat="0" w:count="267">
+    <w:lsdException w:name="Normal" w:semiHidden="0" w:uiPriority="0" w:unhideWhenUsed="0" w:qFormat="1"/>
+    <w:lsdException w:name="heading 1" w:semiHidden="0" w:uiPriority="9" w:unhideWhenUsed="0" w:qFormat="1"/>
+    <w:lsdException w:name="heading 2" w:uiPriority="9" w:qFormat="1"/>
+    <w:lsdException w:name="heading 3" w:uiPriority="9" w:qFormat="1"/>
+    <w:lsdException w:name="heading 4" w:uiPriority="9" w:qFormat="1"/>
+    <w:lsdException w:name="heading 5" w:uiPriority="9" w:qFormat="1"/>
+    <w:lsdException w:name="heading 6" w:uiPriority="9" w:qFormat="1"/>
+    <w:lsdException w:name="heading 7" w:uiPriority="9" w:qFormat="1"/>
+    <w:lsdException w:name="heading 8" w:uiPriority="9" w:qFormat="1"/>
+    <w:lsdException w:name="heading 9" w:uiPriority="9" w:qFormat="1"/>
+    <w:lsdException w:name="toc 1" w:uiPriority="39"/>
+    <w:lsdException w:name="toc 2" w:uiPriority="39"/>
+    <w:lsdException w:name="toc 3" w:uiPriority="39"/>
+    <w:lsdException w:name="toc 4" w:uiPriority="39"/>
+    <w:lsdException w:name="toc 5" w:uiPriority="39"/>
+    <w:lsdException w:name="toc 6" w:uiPriority="39"/>
+    <w:lsdException w:name="toc 7" w:uiPriority="39"/>
+    <w:lsdException w:name="toc 8" w:uiPriority="39"/>
+    <w:lsdException w:name="toc 9" w:uiPriority="39"/>
+    <w:lsdException w:name="caption" w:uiPriority="35" w:qFormat="1"/>
+    <w:lsdException w:name="Title" w:semiHidden="0" w:uiPriority="10" w:unhideWhenUsed="0" w:qFormat="1"/>
+    <w:lsdException w:name="Default Paragraph Font" w:uiPriority="1"/>
+    <w:lsdException w:name="Subtitle" w:semiHidden="0" w:uiPriority="11" w:unhideWhenUsed="0" w:qFormat="1"/>
+    <w:lsdException w:name="Strong" w:semiHidden="0" w:uiPriority="22" w:unhideWhenUsed="0" w:qFormat="1"/>
+    <w:lsdException w:name="Emphasis" w:semiHidden="0" w:uiPriority="20" w:unhideWhenUsed="0" w:qFormat="1"/>
+    <w:lsdException w:name="Table Grid" w:semiHidden="0" w:uiPriority="59" w:unhideWhenUsed="0"/>
+    <w:lsdException w:name="Placeholder Text" w:unhideWhenUsed="0"/>
+    <w:lsdException w:name="No Spacing" w:semiHidden="0" w:uiPriority="1" w:unhideWhenUsed="0" w:qFormat="1"/>
+    <w:lsdException w:name="Light Shading" w:semiHidden="0" w:uiPriority="60" w:unhideWhenUsed="0"/>
+    <w:lsdException w:name="Light List" w:semiHidden="0" w:uiPriority="61" w:unhideWhenUsed="0"/>
+    <w:lsdException w:name="Light Grid" w:semiHidden="0" w:uiPriority="62" w:unhideWhenUsed="0"/>
+    <w:lsdException w:name="Medium Shading 1" w:semiHidden="0" w:uiPriority="63" w:unhideWhenUsed="0"/>
+    <w:lsdException w:name="Medium Shading 2" w:semiHidden="0" w:uiPriority="64" w:unhideWhenUsed="0"/>
+    <w:lsdException w:name="Medium List 1" w:semiHidden="0" w:uiPriority="65" w:unhideWhenUsed="0"/>
+    <w:lsdException w:name="Medium List 2" w:semiHidden="0" w:uiPriority="66" w:unhideWhenUsed="0"/>
+    <w:lsdException w:name="Medium Grid 1" w:semiHidden="0" w:uiPriority="67" w:unhideWhenUsed="0"/>
+    <w:lsdException w:name="Medium Grid 2" w:semiHidden="0" w:uiPriority="68" w:unhideWhenUsed="0"/>
+    <w:lsdException w:name="Medium Grid 3" w:semiHidden="0" w:uiPriority="69" w:unhideWhenUsed="0"/>
+    <w:lsdException w:name="Dark List" w:semiHidden="0" w:uiPriority="70" w:unhideWhenUsed="0"/>
+    <w:lsdException w:name="Colorful Shading" w:semiHidden="0" w:uiPriority="71" w:unhideWhenUsed="0"/>
+    <w:lsdException w:name="Colorful List" w:semiHidden="0" w:uiPriority="72" w:unhideWhenUsed="0"/>
+    <w:lsdException w:name="Colorful Grid" w:semiHidden="0" w:uiPriority="73" w:unhideWhenUsed="0"/>
+    <w:lsdException w:name="Light Shading Accent 1" w:semiHidden="0" w:uiPriority="60" w:unhideWhenUsed="0"/>
+    <w:lsdException w:name="Light List Accent 1" w:semiHidden="0" w:uiPriority="61" w:unhideWhenUsed="0"/>
+    <w:lsdException w:name="Light Grid Accent 1" w:semiHidden="0" w:uiPriority="62" w:unhideWhenUsed="0"/>
+    <w:lsdException w:name="Medium Shading 1 Accent 1" w:semiHidden="0" w:uiPriority="63" w:unhideWhenUsed="0"/>
+    <w:lsdException w:name="Medium Shading 2 Accent 1" w:semiHidden="0" w:uiPriority="64" w:unhideWhenUsed="0"/>
+    <w:lsdException w:name="Medium List 1 Accent 1" w:semiHidden="0" w:uiPriority="65" w:unhideWhenUsed="0"/>
+    <w:lsdException w:name="Revision" w:unhideWhenUsed="0"/>
+    <w:lsdException w:name="List Paragraph" w:semiHidden="0" w:uiPriority="34" w:unhideWhenUsed="0" w:qFormat="1"/>
+    <w:lsdException w:name="Quote" w:semiHidden="0" w:uiPriority="29" w:unhideWhenUsed="0" w:qFormat="1"/>
+    <w:lsdException w:name="Intense Quote" w:semiHidden="0" w:uiPriority="30" w:unhideWhenUsed="0" w:qFormat="1"/>
+    <w:lsdException w:name="Medium List 2 Accent 1" w:semiHidden="0" w:uiPriority="66" w:unhideWhenUsed="0"/>
+    <w:lsdException w:name="Medium Grid 1 Accent 1" w:semiHidden="0" w:uiPriority="67" w:unhideWhenUsed="0"/>
+    <w:lsdException w:name="Medium Grid 2 Accent 1" w:semiHidden="0" w:uiPriority="68" w:unhideWhenUsed="0"/>
+    <w:lsdException w:name="Medium Grid 3 Accent 1" w:semiHidden="0" w:uiPriority="69" w:unhideWhenUsed="0"/>
+    <w:lsdException w:name="Dark List Accent 1" w:semiHidden="0" w:uiPriority="70" w:unhideWhenUsed="0"/>
+    <w:lsdException w:name="Colorful Shading Accent 1" w:semiHidden="0" w:uiPriority="71" w:unhideWhenUsed="0"/>
+    <w:lsdException w:name="Colorful List Accent 1" w:semiHidden="0" w:uiPriority="72" w:unhideWhenUsed="0"/>
+    <w:lsdException w:name="Colorful Grid Accent 1" w:semiHidden="0" w:uiPriority="73" w:unhideWhenUsed="0"/>
+    <w:lsdException w:name="Light Shading Accent 2" w:semiHidden="0" w:uiPriority="60" w:unhideWhenUsed="0"/>
+    <w:lsdException w:name="Light List Accent 2" w:semiHidden="0" w:uiPriority="61" w:unhideWhenUsed="0"/>
+    <w:lsdException w:name="Light Grid Accent 2" w:semiHidden="0" w:uiPriority="62" w:unhideWhenUsed="0"/>
+    <w:lsdException w:name="Medium Shading 1 Accent 2" w:semiHidden="0" w:uiPriority="63" w:unhideWhenUsed="0"/>
+    <w:lsdException w:name="Medium Shading 2 Accent 2" w:semiHidden="0" w:uiPriority="64" w:unhideWhenUsed="0"/>
+    <w:lsdException w:name="Medium List 1 Accent 2" w:semiHidden="0" w:uiPriority="65" w:unhideWhenUsed="0"/>
+    <w:lsdException w:name="Medium List 2 Accent 2" w:semiHidden="0" w:uiPriority="66" w:unhideWhenUsed="0"/>
+    <w:lsdException w:name="Medium Grid 1 Accent 2" w:semiHidden="0" w:uiPriority="67" w:unhideWhenUsed="0"/>
+    <w:lsdException w:name="Medium Grid 2 Accent 2" w:semiHidden="0" w:uiPriority="68" w:unhideWhenUsed="0"/>
+    <w:lsdException w:name="Medium Grid 3 Accent 2" w:semiHidden="0" w:uiPriority="69" w:unhideWhenUsed="0"/>
+    <w:lsdException w:name="Dark List Accent 2" w:semiHidden="0" w:uiPriority="70" w:unhideWhenUsed="0"/>
+    <w:lsdException w:name="Colorful Shading Accent 2" w:semiHidden="0" w:uiPriority="71" w:unhideWhenUsed="0"/>
+    <w:lsdException w:name="Colorful List Accent 2" w:semiHidden="0" w:uiPriority="72" w:unhideWhenUsed="0"/>
+    <w:lsdException w:name="Colorful Grid Accent 2" w:semiHidden="0" w:uiPriority="73" w:unhideWhenUsed="0"/>
+    <w:lsdException w:name="Light Shading Accent 3" w:semiHidden="0" w:uiPriority="60" w:unhideWhenUsed="0"/>
+    <w:lsdException w:name="Light List Accent 3" w:semiHidden="0" w:uiPriority="61" w:unhideWhenUsed="0"/>
+    <w:lsdException w:name="Light Grid Accent 3" w:semiHidden="0" w:uiPriority="62" w:unhideWhenUsed="0"/>
+    <w:lsdException w:name="Medium Shading 1 Accent 3" w:semiHidden="0" w:uiPriority="63" w:unhideWhenUsed="0"/>
+    <w:lsdException w:name="Medium Shading 2 Accent 3" w:semiHidden="0" w:uiPriority="64" w:unhideWhenUsed="0"/>
+    <w:lsdException w:name="Medium List 1 Accent 3" w:semiHidden="0" w:uiPriority="65" w:unhideWhenUsed="0"/>
+    <w:lsdException w:name="Medium List 2 Accent 3" w:semiHidden="0" w:uiPriority="66" w:unhideWhenUsed="0"/>
+    <w:lsdException w:name="Medium Grid 1 Accent 3" w:semiHidden="0" w:uiPriority="67" w:unhideWhenUsed="0"/>
+    <w:lsdException w:name="Medium Grid 2 Accent 3" w:semiHidden="0" w:uiPriority="68" w:unhideWhenUsed="0"/>
+    <w:lsdException w:name="Medium Grid 3 Accent 3" w:semiHidden="0" w:uiPriority="69" w:unhideWhenUsed="0"/>
+    <w:lsdException w:name="Dark List Accent 3" w:semiHidden="0" w:uiPriority="70" w:unhideWhenUsed="0"/>
+    <w:lsdException w:name="Colorful Shading Accent 3" w:semiHidden="0" w:uiPriority="71" w:unhideWhenUsed="0"/>
+    <w:lsdException w:name="Colorful List Accent 3" w:semiHidden="0" w:uiPriority="72" w:unhideWhenUsed="0"/>
+    <w:lsdException w:name="Colorful Grid Accent 3" w:semiHidden="0" w:uiPriority="73" w:unhideWhenUsed="0"/>
+    <w:lsdException w:name="Light Shading Accent 4" w:semiHidden="0" w:uiPriority="60" w:unhideWhenUsed="0"/>
+    <w:lsdException w:name="Light List Accent 4" w:semiHidden="0" w:uiPriority="61" w:unhideWhenUsed="0"/>
+    <w:lsdException w:name="Light Grid Accent 4" w:semiHidden="0" w:uiPriority="62" w:unhideWhenUsed="0"/>
+    <w:lsdException w:name="Medium Shading 1 Accent 4" w:semiHidden="0" w:uiPriority="63" w:unhideWhenUsed="0"/>
+    <w:lsdException w:name="Medium Shading 2 Accent 4" w:semiHidden="0" w:uiPriority="64" w:unhideWhenUsed="0"/>
+    <w:lsdException w:name="Medium List 1 Accent 4" w:semiHidden="0" w:uiPriority="65" w:unhideWhenUsed="0"/>
+    <w:lsdException w:name="Medium List 2 Accent 4" w:semiHidden="0" w:uiPriority="66" w:unhideWhenUsed="0"/>
+    <w:lsdException w:name="Medium Grid 1 Accent 4" w:semiHidden="0" w:uiPriority="67" w:unhideWhenUsed="0"/>
+    <w:lsdException w:name="Medium Grid 2 Accent 4" w:semiHidden="0" w:uiPriority="68" w:unhideWhenUsed="0"/>
+    <w:lsdException w:name="Medium Grid 3 Accent 4" w:semiHidden="0" w:uiPriority="69" w:unhideWhenUsed="0"/>
+    <w:lsdException w:name="Dark List Accent 4" w:semiHidden="0" w:uiPriority="70" w:unhideWhenUsed="0"/>
+    <w:lsdException w:name="Colorful Shading Accent 4" w:semiHidden="0" w:uiPriority="71" w:unhideWhenUsed="0"/>
+    <w:lsdException w:name="Colorful List Accent 4" w:semiHidden="0" w:uiPriority="72" w:unhideWhenUsed="0"/>
+    <w:lsdException w:name="Colorful Grid Accent 4" w:semiHidden="0" w:uiPriority="73" w:unhideWhenUsed="0"/>
+    <w:lsdException w:name="Light Shading Accent 5" w:semiHidden="0" w:uiPriority="60" w:unhideWhenUsed="0"/>
+    <w:lsdException w:name="Light List Accent 5" w:semiHidden="0" w:uiPriority="61" w:unhideWhenUsed="0"/>
+    <w:lsdException w:name="Light Grid Accent 5" w:semiHidden="0" w:uiPriority="62" w:unhideWhenUsed="0"/>
+    <w:lsdException w:name="Medium Shading 1 Accent 5" w:semiHidden="0" w:uiPriority="63" w:unhideWhenUsed="0"/>
+    <w:lsdException w:name="Medium Shading 2 Accent 5" w:semiHidden="0" w:uiPriority="64" w:unhideWhenUsed="0"/>
+    <w:lsdException w:name="Medium List 1 Accent 5" w:semiHidden="0" w:uiPriority="65" w:unhideWhenUsed="0"/>
+    <w:lsdException w:name="Medium List 2 Accent 5" w:semiHidden="0" w:uiPriority="66" w:unhideWhenUsed="0"/>
+    <w:lsdException w:name="Medium Grid 1 Accent 5" w:semiHidden="0" w:uiPriority="67" w:unhideWhenUsed="0"/>
+    <w:lsdException w:name="Medium Grid 2 Accent 5" w:semiHidden="0" w:uiPriority="68" w:unhideWhenUsed="0"/>
+    <w:lsdException w:name="Medium Grid 3 Accent 5" w:semiHidden="0" w:uiPriority="69" w:unhideWhenUsed="0"/>
+    <w:lsdException w:name="Dark List Accent 5" w:semiHidden="0" w:uiPriority="70" w:unhideWhenUsed="0"/>
+    <w:lsdException w:name="Colorful Shading Accent 5" w:semiHidden="0" w:uiPriority="71" w:unhideWhenUsed="0"/>
+    <w:lsdException w:name="Colorful List Accent 5" w:semiHidden="0" w:uiPriority="72" w:unhideWhenUsed="0"/>
+    <w:lsdException w:name="Colorful Grid Accent 5" w:semiHidden="0" w:uiPriority="73" w:unhideWhenUsed="0"/>
+    <w:lsdException w:name="Light Shading Accent 6" w:semiHidden="0" w:uiPriority="60" w:unhideWhenUsed="0"/>
+    <w:lsdException w:name="Light List Accent 6" w:semiHidden="0" w:uiPriority="61" w:unhideWhenUsed="0"/>
+    <w:lsdException w:name="Light Grid Accent 6" w:semiHidden="0" w:uiPriority="62" w:unhideWhenUsed="0"/>
+    <w:lsdException w:name="Medium Shading 1 Accent 6" w:semiHidden="0" w:uiPriority="63" w:unhideWhenUsed="0"/>
+    <w:lsdException w:name="Medium Shading 2 Accent 6" w:semiHidden="0" w:uiPriority="64" w:unhideWhenUsed="0"/>
+    <w:lsdException w:name="Medium List 1 Accent 6" w:semiHidden="0" w:uiPriority="65" w:unhideWhenUsed="0"/>
+    <w:lsdException w:name="Medium List 2 Accent 6" w:semiHidden="0" w:uiPriority="66" w:unhideWhenUsed="0"/>
+    <w:lsdException w:name="Medium Grid 1 Accent 6" w:semiHidden="0" w:uiPriority="67" w:unhideWhenUsed="0"/>
+    <w:lsdException w:name="Medium Grid 2 Accent 6" w:semiHidden="0" w:uiPriority="68" w:unhideWhenUsed="0"/>
+    <w:lsdException w:name="Medium Grid 3 Accent 6" w:semiHidden="0" w:uiPriority="69" w:unhideWhenUsed="0"/>
+    <w:lsdException w:name="Dark List Accent 6" w:semiHidden="0" w:uiPriority="70" w:unhideWhenUsed="0"/>
+    <w:lsdException w:name="Colorful Shading Accent 6" w:semiHidden="0" w:uiPriority="71" w:unhideWhenUsed="0"/>
+    <w:lsdException w:name="Colorful List Accent 6" w:semiHidden="0" w:uiPriority="72" w:unhideWhenUsed="0"/>
+    <w:lsdException w:name="Colorful Grid Accent 6" w:semiHidden="0" w:uiPriority="73" w:unhideWhenUsed="0"/>
+    <w:lsdException w:name="Subtle Emphasis" w:semiHidden="0" w:uiPriority="19" w:unhideWhenUsed="0" w:qFormat="1"/>
+    <w:lsdException w:name="Intense Emphasis" w:semiHidden="0" w:uiPriority="21" w:unhideWhenUsed="0" w:qFormat="1"/>
+    <w:lsdException w:name="Subtle Reference" w:semiHidden="0" w:uiPriority="31" w:unhideWhenUsed="0" w:qFormat="1"/>
+    <w:lsdException w:name="Intense Reference" w:semiHidden="0" w:uiPriority="32" w:unhideWhenUsed="0" w:qFormat="1"/>
+    <w:lsdException w:name="Book Title" w:semiHidden="0" w:uiPriority="33" w:unhideWhenUsed="0" w:qFormat="1"/>
+    <w:lsdException w:name="Bibliography" w:uiPriority="37"/>
+    <w:lsdException w:name="TOC Heading" w:uiPriority="39" w:qFormat="1"/>
+  </w:latentStyles>
+  <w:style w:type="paragraph" w:default="1" w:styleId="Standard">
+    <w:name w:val="Normal"/>
+    <w:qFormat/>
+  </w:style>
+  <w:style w:type="character" w:default="1" w:styleId="Absatz-Standardschriftart">
+    <w:name w:val="Default Paragraph Font"/>
+    <w:uiPriority w:val="1"/>
+    <w:semiHidden/>
+    <w:unhideWhenUsed/>
+  </w:style>
+  <w:style w:type="table" w:default="1" w:styleId="NormaleTabelle">
+    <w:name w:val="Normal Table"/>
+    <w:uiPriority w:val="99"/>
+    <w:semiHidden/>
+    <w:unhideWhenUsed/>
+    <w:tblPr>
+      <w:tblInd w:w="0" w:type="dxa"/>
+      <w:tblCellMar>
+        <w:top w:w="0" w:type="dxa"/>
+        <w:left w:w="108" w:type="dxa"/>
+        <w:bottom w:w="0" w:type="dxa"/>
+        <w:right w:w="108" w:type="dxa"/>
+      </w:tblCellMar>
+    </w:tblPr>
+  </w:style>
+  <w:style w:type="numbering" w:default="1" w:styleId="KeineListe">
+    <w:name w:val="No List"/>
+    <w:uiPriority w:val="99"/>
+    <w:semiHidden/>
+    <w:unhideWhenUsed/>
+  </w:style>
+  <w:style w:type="paragraph" w:customStyle="1" w:styleId="B160F7FF8DF744F9B8ECBCFF6EB6CFC9">
+    <w:name w:val="B160F7FF8DF744F9B8ECBCFF6EB6CFC9"/>
+    <w:rsid w:val="0055043E"/>
+  </w:style>
+  <w:style w:type="paragraph" w:customStyle="1" w:styleId="F4CB59E78BC2466196FC17853668ABEE">
+    <w:name w:val="F4CB59E78BC2466196FC17853668ABEE"/>
+    <w:rsid w:val="0055043E"/>
+  </w:style>
+  <w:style w:type="paragraph" w:customStyle="1" w:styleId="C78F87E4E1C04147B6D1BD2D8B6AE6BE">
+    <w:name w:val="C78F87E4E1C04147B6D1BD2D8B6AE6BE"/>
+    <w:rsid w:val="0055043E"/>
+  </w:style>
+  <w:style w:type="paragraph" w:customStyle="1" w:styleId="02CC87A39A654981B3C4D6AB3A8A5CE9">
+    <w:name w:val="02CC87A39A654981B3C4D6AB3A8A5CE9"/>
+    <w:rsid w:val="0055043E"/>
+  </w:style>
+  <w:style w:type="paragraph" w:customStyle="1" w:styleId="8ABA7B65EA8C4301B99A2F483823D36D">
+    <w:name w:val="8ABA7B65EA8C4301B99A2F483823D36D"/>
+    <w:rsid w:val="0055043E"/>
+  </w:style>
+  <w:style w:type="paragraph" w:customStyle="1" w:styleId="6391F2A401B4472F98D7B622F9B5472E">
+    <w:name w:val="6391F2A401B4472F98D7B622F9B5472E"/>
+    <w:rsid w:val="0055043E"/>
+  </w:style>
+  <w:style w:type="paragraph" w:customStyle="1" w:styleId="C0E7F4868CAD40EE87E5050109A9BD84">
+    <w:name w:val="C0E7F4868CAD40EE87E5050109A9BD84"/>
+    <w:rsid w:val="0055043E"/>
+  </w:style>
+</w:styles>
+</file>
+
+<file path=word/glossary/stylesWithEffects.xml><?xml version="1.0" encoding="utf-8"?>
+<w:styles xmlns:wpc="http://schemas.microsoft.com/office/word/2010/wordprocessingCanvas" xmlns:mc="http://schemas.openxmlformats.org/markup-compatibility/2006" xmlns:o="urn:schemas-microsoft-com:office:office" xmlns:r="http://schemas.openxmlformats.org/officeDocument/2006/relationships" xmlns:m="http://schemas.openxmlformats.org/officeDocument/2006/math" xmlns:v="urn:schemas-microsoft-com:vml" xmlns:wp14="http://schemas.microsoft.com/office/word/2010/wordprocessingDrawing" xmlns:wp="http://schemas.openxmlformats.org/drawingml/2006/wordprocessingDrawing" xmlns:w10="urn:schemas-microsoft-com:office:word" xmlns:w="http://schemas.openxmlformats.org/wordprocessingml/2006/main" xmlns:w14="http://schemas.microsoft.com/office/word/2010/wordml" xmlns:wpg="http://schemas.microsoft.com/office/word/2010/wordprocessingGroup" xmlns:wpi="http://schemas.microsoft.com/office/word/2010/wordprocessingInk" xmlns:wne="http://schemas.microsoft.com/office/word/2006/wordml" xmlns:wps="http://schemas.microsoft.com/office/word/2010/wordprocessingShape" mc:Ignorable="w14 wp14">
+  <w:docDefaults>
+    <w:rPrDefault>
+      <w:rPr>
+        <w:rFonts w:asciiTheme="minorHAnsi" w:eastAsiaTheme="minorEastAsia" w:hAnsiTheme="minorHAnsi" w:cstheme="minorBidi"/>
+        <w:sz w:val="22"/>
+        <w:szCs w:val="22"/>
+        <w:lang w:val="de-DE" w:eastAsia="de-DE" w:bidi="ar-SA"/>
+      </w:rPr>
+    </w:rPrDefault>
+    <w:pPrDefault>
+      <w:pPr>
+        <w:spacing w:after="200" w:line="276" w:lineRule="auto"/>
+      </w:pPr>
+    </w:pPrDefault>
+  </w:docDefaults>
+  <w:latentStyles w:defLockedState="0" w:defUIPriority="99" w:defSemiHidden="1" w:defUnhideWhenUsed="1" w:defQFormat="0" w:count="267">
+    <w:lsdException w:name="Normal" w:semiHidden="0" w:uiPriority="0" w:unhideWhenUsed="0" w:qFormat="1"/>
+    <w:lsdException w:name="heading 1" w:semiHidden="0" w:uiPriority="9" w:unhideWhenUsed="0" w:qFormat="1"/>
+    <w:lsdException w:name="heading 2" w:uiPriority="9" w:qFormat="1"/>
+    <w:lsdException w:name="heading 3" w:uiPriority="9" w:qFormat="1"/>
+    <w:lsdException w:name="heading 4" w:uiPriority="9" w:qFormat="1"/>
+    <w:lsdException w:name="heading 5" w:uiPriority="9" w:qFormat="1"/>
+    <w:lsdException w:name="heading 6" w:uiPriority="9" w:qFormat="1"/>
+    <w:lsdException w:name="heading 7" w:uiPriority="9" w:qFormat="1"/>
+    <w:lsdException w:name="heading 8" w:uiPriority="9" w:qFormat="1"/>
+    <w:lsdException w:name="heading 9" w:uiPriority="9" w:qFormat="1"/>
+    <w:lsdException w:name="toc 1" w:uiPriority="39"/>
+    <w:lsdException w:name="toc 2" w:uiPriority="39"/>
+    <w:lsdException w:name="toc 3" w:uiPriority="39"/>
+    <w:lsdException w:name="toc 4" w:uiPriority="39"/>
+    <w:lsdException w:name="toc 5" w:uiPriority="39"/>
+    <w:lsdException w:name="toc 6" w:uiPriority="39"/>
+    <w:lsdException w:name="toc 7" w:uiPriority="39"/>
+    <w:lsdException w:name="toc 8" w:uiPriority="39"/>
+    <w:lsdException w:name="toc 9" w:uiPriority="39"/>
+    <w:lsdException w:name="caption" w:uiPriority="35" w:qFormat="1"/>
+    <w:lsdException w:name="Title" w:semiHidden="0" w:uiPriority="10" w:unhideWhenUsed="0" w:qFormat="1"/>
+    <w:lsdException w:name="Default Paragraph Font" w:uiPriority="1"/>
+    <w:lsdException w:name="Subtitle" w:semiHidden="0" w:uiPriority="11" w:unhideWhenUsed="0" w:qFormat="1"/>
+    <w:lsdException w:name="Strong" w:semiHidden="0" w:uiPriority="22" w:unhideWhenUsed="0" w:qFormat="1"/>
+    <w:lsdException w:name="Emphasis" w:semiHidden="0" w:uiPriority="20" w:unhideWhenUsed="0" w:qFormat="1"/>
+    <w:lsdException w:name="Table Grid" w:semiHidden="0" w:uiPriority="59" w:unhideWhenUsed="0"/>
+    <w:lsdException w:name="Placeholder Text" w:unhideWhenUsed="0"/>
+    <w:lsdException w:name="No Spacing" w:semiHidden="0" w:uiPriority="1" w:unhideWhenUsed="0" w:qFormat="1"/>
+    <w:lsdException w:name="Light Shading" w:semiHidden="0" w:uiPriority="60" w:unhideWhenUsed="0"/>
+    <w:lsdException w:name="Light List" w:semiHidden="0" w:uiPriority="61" w:unhideWhenUsed="0"/>
+    <w:lsdException w:name="Light Grid" w:semiHidden="0" w:uiPriority="62" w:unhideWhenUsed="0"/>
+    <w:lsdException w:name="Medium Shading 1" w:semiHidden="0" w:uiPriority="63" w:unhideWhenUsed="0"/>
+    <w:lsdException w:name="Medium Shading 2" w:semiHidden="0" w:uiPriority="64" w:unhideWhenUsed="0"/>
+    <w:lsdException w:name="Medium List 1" w:semiHidden="0" w:uiPriority="65" w:unhideWhenUsed="0"/>
+    <w:lsdException w:name="Medium List 2" w:semiHidden="0" w:uiPriority="66" w:unhideWhenUsed="0"/>
+    <w:lsdException w:name="Medium Grid 1" w:semiHidden="0" w:uiPriority="67" w:unhideWhenUsed="0"/>
+    <w:lsdException w:name="Medium Grid 2" w:semiHidden="0" w:uiPriority="68" w:unhideWhenUsed="0"/>
+    <w:lsdException w:name="Medium Grid 3" w:semiHidden="0" w:uiPriority="69" w:unhideWhenUsed="0"/>
+    <w:lsdException w:name="Dark List" w:semiHidden="0" w:uiPriority="70" w:unhideWhenUsed="0"/>
+    <w:lsdException w:name="Colorful Shading" w:semiHidden="0" w:uiPriority="71" w:unhideWhenUsed="0"/>
+    <w:lsdException w:name="Colorful List" w:semiHidden="0" w:uiPriority="72" w:unhideWhenUsed="0"/>
+    <w:lsdException w:name="Colorful Grid" w:semiHidden="0" w:uiPriority="73" w:unhideWhenUsed="0"/>
+    <w:lsdException w:name="Light Shading Accent 1" w:semiHidden="0" w:uiPriority="60" w:unhideWhenUsed="0"/>
+    <w:lsdException w:name="Light List Accent 1" w:semiHidden="0" w:uiPriority="61" w:unhideWhenUsed="0"/>
+    <w:lsdException w:name="Light Grid Accent 1" w:semiHidden="0" w:uiPriority="62" w:unhideWhenUsed="0"/>
+    <w:lsdException w:name="Medium Shading 1 Accent 1" w:semiHidden="0" w:uiPriority="63" w:unhideWhenUsed="0"/>
+    <w:lsdException w:name="Medium Shading 2 Accent 1" w:semiHidden="0" w:uiPriority="64" w:unhideWhenUsed="0"/>
+    <w:lsdException w:name="Medium List 1 Accent 1" w:semiHidden="0" w:uiPriority="65" w:unhideWhenUsed="0"/>
+    <w:lsdException w:name="Revision" w:unhideWhenUsed="0"/>
+    <w:lsdException w:name="List Paragraph" w:semiHidden="0" w:uiPriority="34" w:unhideWhenUsed="0" w:qFormat="1"/>
+    <w:lsdException w:name="Quote" w:semiHidden="0" w:uiPriority="29" w:unhideWhenUsed="0" w:qFormat="1"/>
+    <w:lsdException w:name="Intense Quote" w:semiHidden="0" w:uiPriority="30" w:unhideWhenUsed="0" w:qFormat="1"/>
+    <w:lsdException w:name="Medium List 2 Accent 1" w:semiHidden="0" w:uiPriority="66" w:unhideWhenUsed="0"/>
+    <w:lsdException w:name="Medium Grid 1 Accent 1" w:semiHidden="0" w:uiPriority="67" w:unhideWhenUsed="0"/>
+    <w:lsdException w:name="Medium Grid 2 Accent 1" w:semiHidden="0" w:uiPriority="68" w:unhideWhenUsed="0"/>
+    <w:lsdException w:name="Medium Grid 3 Accent 1" w:semiHidden="0" w:uiPriority="69" w:unhideWhenUsed="0"/>
+    <w:lsdException w:name="Dark List Accent 1" w:semiHidden="0" w:uiPriority="70" w:unhideWhenUsed="0"/>
+    <w:lsdException w:name="Colorful Shading Accent 1" w:semiHidden="0" w:uiPriority="71" w:unhideWhenUsed="0"/>
+    <w:lsdException w:name="Colorful List Accent 1" w:semiHidden="0" w:uiPriority="72" w:unhideWhenUsed="0"/>
+    <w:lsdException w:name="Colorful Grid Accent 1" w:semiHidden="0" w:uiPriority="73" w:unhideWhenUsed="0"/>
+    <w:lsdException w:name="Light Shading Accent 2" w:semiHidden="0" w:uiPriority="60" w:unhideWhenUsed="0"/>
+    <w:lsdException w:name="Light List Accent 2" w:semiHidden="0" w:uiPriority="61" w:unhideWhenUsed="0"/>
+    <w:lsdException w:name="Light Grid Accent 2" w:semiHidden="0" w:uiPriority="62" w:unhideWhenUsed="0"/>
+    <w:lsdException w:name="Medium Shading 1 Accent 2" w:semiHidden="0" w:uiPriority="63" w:unhideWhenUsed="0"/>
+    <w:lsdException w:name="Medium Shading 2 Accent 2" w:semiHidden="0" w:uiPriority="64" w:unhideWhenUsed="0"/>
+    <w:lsdException w:name="Medium List 1 Accent 2" w:semiHidden="0" w:uiPriority="65" w:unhideWhenUsed="0"/>
+    <w:lsdException w:name="Medium List 2 Accent 2" w:semiHidden="0" w:uiPriority="66" w:unhideWhenUsed="0"/>
+    <w:lsdException w:name="Medium Grid 1 Accent 2" w:semiHidden="0" w:uiPriority="67" w:unhideWhenUsed="0"/>
+    <w:lsdException w:name="Medium Grid 2 Accent 2" w:semiHidden="0" w:uiPriority="68" w:unhideWhenUsed="0"/>
+    <w:lsdException w:name="Medium Grid 3 Accent 2" w:semiHidden="0" w:uiPriority="69" w:unhideWhenUsed="0"/>
+    <w:lsdException w:name="Dark List Accent 2" w:semiHidden="0" w:uiPriority="70" w:unhideWhenUsed="0"/>
+    <w:lsdException w:name="Colorful Shading Accent 2" w:semiHidden="0" w:uiPriority="71" w:unhideWhenUsed="0"/>
+    <w:lsdException w:name="Colorful List Accent 2" w:semiHidden="0" w:uiPriority="72" w:unhideWhenUsed="0"/>
+    <w:lsdException w:name="Colorful Grid Accent 2" w:semiHidden="0" w:uiPriority="73" w:unhideWhenUsed="0"/>
+    <w:lsdException w:name="Light Shading Accent 3" w:semiHidden="0" w:uiPriority="60" w:unhideWhenUsed="0"/>
+    <w:lsdException w:name="Light List Accent 3" w:semiHidden="0" w:uiPriority="61" w:unhideWhenUsed="0"/>
+    <w:lsdException w:name="Light Grid Accent 3" w:semiHidden="0" w:uiPriority="62" w:unhideWhenUsed="0"/>
+    <w:lsdException w:name="Medium Shading 1 Accent 3" w:semiHidden="0" w:uiPriority="63" w:unhideWhenUsed="0"/>
+    <w:lsdException w:name="Medium Shading 2 Accent 3" w:semiHidden="0" w:uiPriority="64" w:unhideWhenUsed="0"/>
+    <w:lsdException w:name="Medium List 1 Accent 3" w:semiHidden="0" w:uiPriority="65" w:unhideWhenUsed="0"/>
+    <w:lsdException w:name="Medium List 2 Accent 3" w:semiHidden="0" w:uiPriority="66" w:unhideWhenUsed="0"/>
+    <w:lsdException w:name="Medium Grid 1 Accent 3" w:semiHidden="0" w:uiPriority="67" w:unhideWhenUsed="0"/>
+    <w:lsdException w:name="Medium Grid 2 Accent 3" w:semiHidden="0" w:uiPriority="68" w:unhideWhenUsed="0"/>
+    <w:lsdException w:name="Medium Grid 3 Accent 3" w:semiHidden="0" w:uiPriority="69" w:unhideWhenUsed="0"/>
+    <w:lsdException w:name="Dark List Accent 3" w:semiHidden="0" w:uiPriority="70" w:unhideWhenUsed="0"/>
+    <w:lsdException w:name="Colorful Shading Accent 3" w:semiHidden="0" w:uiPriority="71" w:unhideWhenUsed="0"/>
+    <w:lsdException w:name="Colorful List Accent 3" w:semiHidden="0" w:uiPriority="72" w:unhideWhenUsed="0"/>
+    <w:lsdException w:name="Colorful Grid Accent 3" w:semiHidden="0" w:uiPriority="73" w:unhideWhenUsed="0"/>
+    <w:lsdException w:name="Light Shading Accent 4" w:semiHidden="0" w:uiPriority="60" w:unhideWhenUsed="0"/>
+    <w:lsdException w:name="Light List Accent 4" w:semiHidden="0" w:uiPriority="61" w:unhideWhenUsed="0"/>
+    <w:lsdException w:name="Light Grid Accent 4" w:semiHidden="0" w:uiPriority="62" w:unhideWhenUsed="0"/>
+    <w:lsdException w:name="Medium Shading 1 Accent 4" w:semiHidden="0" w:uiPriority="63" w:unhideWhenUsed="0"/>
+    <w:lsdException w:name="Medium Shading 2 Accent 4" w:semiHidden="0" w:uiPriority="64" w:unhideWhenUsed="0"/>
+    <w:lsdException w:name="Medium List 1 Accent 4" w:semiHidden="0" w:uiPriority="65" w:unhideWhenUsed="0"/>
+    <w:lsdException w:name="Medium List 2 Accent 4" w:semiHidden="0" w:uiPriority="66" w:unhideWhenUsed="0"/>
+    <w:lsdException w:name="Medium Grid 1 Accent 4" w:semiHidden="0" w:uiPriority="67" w:unhideWhenUsed="0"/>
+    <w:lsdException w:name="Medium Grid 2 Accent 4" w:semiHidden="0" w:uiPriority="68" w:unhideWhenUsed="0"/>
+    <w:lsdException w:name="Medium Grid 3 Accent 4" w:semiHidden="0" w:uiPriority="69" w:unhideWhenUsed="0"/>
+    <w:lsdException w:name="Dark List Accent 4" w:semiHidden="0" w:uiPriority="70" w:unhideWhenUsed="0"/>
+    <w:lsdException w:name="Colorful Shading Accent 4" w:semiHidden="0" w:uiPriority="71" w:unhideWhenUsed="0"/>
+    <w:lsdException w:name="Colorful List Accent 4" w:semiHidden="0" w:uiPriority="72" w:unhideWhenUsed="0"/>
+    <w:lsdException w:name="Colorful Grid Accent 4" w:semiHidden="0" w:uiPriority="73" w:unhideWhenUsed="0"/>
+    <w:lsdException w:name="Light Shading Accent 5" w:semiHidden="0" w:uiPriority="60" w:unhideWhenUsed="0"/>
+    <w:lsdException w:name="Light List Accent 5" w:semiHidden="0" w:uiPriority="61" w:unhideWhenUsed="0"/>
+    <w:lsdException w:name="Light Grid Accent 5" w:semiHidden="0" w:uiPriority="62" w:unhideWhenUsed="0"/>
+    <w:lsdException w:name="Medium Shading 1 Accent 5" w:semiHidden="0" w:uiPriority="63" w:unhideWhenUsed="0"/>
+    <w:lsdException w:name="Medium Shading 2 Accent 5" w:semiHidden="0" w:uiPriority="64" w:unhideWhenUsed="0"/>
+    <w:lsdException w:name="Medium List 1 Accent 5" w:semiHidden="0" w:uiPriority="65" w:unhideWhenUsed="0"/>
+    <w:lsdException w:name="Medium List 2 Accent 5" w:semiHidden="0" w:uiPriority="66" w:unhideWhenUsed="0"/>
+    <w:lsdException w:name="Medium Grid 1 Accent 5" w:semiHidden="0" w:uiPriority="67" w:unhideWhenUsed="0"/>
+    <w:lsdException w:name="Medium Grid 2 Accent 5" w:semiHidden="0" w:uiPriority="68" w:unhideWhenUsed="0"/>
+    <w:lsdException w:name="Medium Grid 3 Accent 5" w:semiHidden="0" w:uiPriority="69" w:unhideWhenUsed="0"/>
+    <w:lsdException w:name="Dark List Accent 5" w:semiHidden="0" w:uiPriority="70" w:unhideWhenUsed="0"/>
+    <w:lsdException w:name="Colorful Shading Accent 5" w:semiHidden="0" w:uiPriority="71" w:unhideWhenUsed="0"/>
+    <w:lsdException w:name="Colorful List Accent 5" w:semiHidden="0" w:uiPriority="72" w:unhideWhenUsed="0"/>
+    <w:lsdException w:name="Colorful Grid Accent 5" w:semiHidden="0" w:uiPriority="73" w:unhideWhenUsed="0"/>
+    <w:lsdException w:name="Light Shading Accent 6" w:semiHidden="0" w:uiPriority="60" w:unhideWhenUsed="0"/>
+    <w:lsdException w:name="Light List Accent 6" w:semiHidden="0" w:uiPriority="61" w:unhideWhenUsed="0"/>
+    <w:lsdException w:name="Light Grid Accent 6" w:semiHidden="0" w:uiPriority="62" w:unhideWhenUsed="0"/>
+    <w:lsdException w:name="Medium Shading 1 Accent 6" w:semiHidden="0" w:uiPriority="63" w:unhideWhenUsed="0"/>
+    <w:lsdException w:name="Medium Shading 2 Accent 6" w:semiHidden="0" w:uiPriority="64" w:unhideWhenUsed="0"/>
+    <w:lsdException w:name="Medium List 1 Accent 6" w:semiHidden="0" w:uiPriority="65" w:unhideWhenUsed="0"/>
+    <w:lsdException w:name="Medium List 2 Accent 6" w:semiHidden="0" w:uiPriority="66" w:unhideWhenUsed="0"/>
+    <w:lsdException w:name="Medium Grid 1 Accent 6" w:semiHidden="0" w:uiPriority="67" w:unhideWhenUsed="0"/>
+    <w:lsdException w:name="Medium Grid 2 Accent 6" w:semiHidden="0" w:uiPriority="68" w:unhideWhenUsed="0"/>
+    <w:lsdException w:name="Medium Grid 3 Accent 6" w:semiHidden="0" w:uiPriority="69" w:unhideWhenUsed="0"/>
+    <w:lsdException w:name="Dark List Accent 6" w:semiHidden="0" w:uiPriority="70" w:unhideWhenUsed="0"/>
+    <w:lsdException w:name="Colorful Shading Accent 6" w:semiHidden="0" w:uiPriority="71" w:unhideWhenUsed="0"/>
+    <w:lsdException w:name="Colorful List Accent 6" w:semiHidden="0" w:uiPriority="72" w:unhideWhenUsed="0"/>
+    <w:lsdException w:name="Colorful Grid Accent 6" w:semiHidden="0" w:uiPriority="73" w:unhideWhenUsed="0"/>
+    <w:lsdException w:name="Subtle Emphasis" w:semiHidden="0" w:uiPriority="19" w:unhideWhenUsed="0" w:qFormat="1"/>
+    <w:lsdException w:name="Intense Emphasis" w:semiHidden="0" w:uiPriority="21" w:unhideWhenUsed="0" w:qFormat="1"/>
+    <w:lsdException w:name="Subtle Reference" w:semiHidden="0" w:uiPriority="31" w:unhideWhenUsed="0" w:qFormat="1"/>
+    <w:lsdException w:name="Intense Reference" w:semiHidden="0" w:uiPriority="32" w:unhideWhenUsed="0" w:qFormat="1"/>
+    <w:lsdException w:name="Book Title" w:semiHidden="0" w:uiPriority="33" w:unhideWhenUsed="0" w:qFormat="1"/>
+    <w:lsdException w:name="Bibliography" w:uiPriority="37"/>
+    <w:lsdException w:name="TOC Heading" w:uiPriority="39" w:qFormat="1"/>
+  </w:latentStyles>
+  <w:style w:type="paragraph" w:default="1" w:styleId="Standard">
+    <w:name w:val="Normal"/>
+    <w:qFormat/>
+  </w:style>
+  <w:style w:type="character" w:default="1" w:styleId="Absatz-Standardschriftart">
+    <w:name w:val="Default Paragraph Font"/>
+    <w:uiPriority w:val="1"/>
+    <w:semiHidden/>
+    <w:unhideWhenUsed/>
+  </w:style>
+  <w:style w:type="table" w:default="1" w:styleId="NormaleTabelle">
+    <w:name w:val="Normal Table"/>
+    <w:uiPriority w:val="99"/>
+    <w:semiHidden/>
+    <w:unhideWhenUsed/>
+    <w:tblPr>
+      <w:tblInd w:w="0" w:type="dxa"/>
+      <w:tblCellMar>
+        <w:top w:w="0" w:type="dxa"/>
+        <w:left w:w="108" w:type="dxa"/>
+        <w:bottom w:w="0" w:type="dxa"/>
+        <w:right w:w="108" w:type="dxa"/>
+      </w:tblCellMar>
+    </w:tblPr>
+  </w:style>
+  <w:style w:type="numbering" w:default="1" w:styleId="KeineListe">
+    <w:name w:val="No List"/>
+    <w:uiPriority w:val="99"/>
+    <w:semiHidden/>
+    <w:unhideWhenUsed/>
+  </w:style>
+  <w:style w:type="paragraph" w:customStyle="1" w:styleId="B160F7FF8DF744F9B8ECBCFF6EB6CFC9">
+    <w:name w:val="B160F7FF8DF744F9B8ECBCFF6EB6CFC9"/>
+    <w:rsid w:val="0055043E"/>
+  </w:style>
+  <w:style w:type="paragraph" w:customStyle="1" w:styleId="F4CB59E78BC2466196FC17853668ABEE">
+    <w:name w:val="F4CB59E78BC2466196FC17853668ABEE"/>
+    <w:rsid w:val="0055043E"/>
+  </w:style>
+  <w:style w:type="paragraph" w:customStyle="1" w:styleId="C78F87E4E1C04147B6D1BD2D8B6AE6BE">
+    <w:name w:val="C78F87E4E1C04147B6D1BD2D8B6AE6BE"/>
+    <w:rsid w:val="0055043E"/>
+  </w:style>
+  <w:style w:type="paragraph" w:customStyle="1" w:styleId="02CC87A39A654981B3C4D6AB3A8A5CE9">
+    <w:name w:val="02CC87A39A654981B3C4D6AB3A8A5CE9"/>
+    <w:rsid w:val="0055043E"/>
+  </w:style>
+  <w:style w:type="paragraph" w:customStyle="1" w:styleId="8ABA7B65EA8C4301B99A2F483823D36D">
+    <w:name w:val="8ABA7B65EA8C4301B99A2F483823D36D"/>
+    <w:rsid w:val="0055043E"/>
+  </w:style>
+  <w:style w:type="paragraph" w:customStyle="1" w:styleId="6391F2A401B4472F98D7B622F9B5472E">
+    <w:name w:val="6391F2A401B4472F98D7B622F9B5472E"/>
+    <w:rsid w:val="0055043E"/>
+  </w:style>
+  <w:style w:type="paragraph" w:customStyle="1" w:styleId="C0E7F4868CAD40EE87E5050109A9BD84">
+    <w:name w:val="C0E7F4868CAD40EE87E5050109A9BD84"/>
+    <w:rsid w:val="0055043E"/>
+  </w:style>
+</w:styles>
+</file>
+
+<file path=word/glossary/webSettings.xml><?xml version="1.0" encoding="utf-8"?>
+<w:webSettings xmlns:mc="http://schemas.openxmlformats.org/markup-compatibility/2006" xmlns:r="http://schemas.openxmlformats.org/officeDocument/2006/relationships" xmlns:w="http://schemas.openxmlformats.org/wordprocessingml/2006/main" xmlns:w14="http://schemas.microsoft.com/office/word/2010/wordml" mc:Ignorable="w14">
+  <w:optimizeForBrowser/>
+  <w:allowPNG/>
+</w:webSettings>
 </file>
 
 <file path=word/theme/theme1.xml><?xml version="1.0" encoding="utf-8"?>
@@ -5833,7 +6930,7 @@
 </file>
 
 <file path=customXml/itemProps1.xml><?xml version="1.0" encoding="utf-8"?>
-<ds:datastoreItem xmlns:ds="http://schemas.openxmlformats.org/officeDocument/2006/customXml" ds:itemID="{D57668F6-DBFD-44F2-BAAF-6B1A8CB6AD56}">
+<ds:datastoreItem xmlns:ds="http://schemas.openxmlformats.org/officeDocument/2006/customXml" ds:itemID="{2BA5B7D8-84E5-4F15-926B-17B8BEC7C495}">
   <ds:schemaRefs>
     <ds:schemaRef ds:uri="http://schemas.openxmlformats.org/officeDocument/2006/bibliography"/>
   </ds:schemaRefs>

</xml_diff>